<commit_message>
building topbar and start working on sidebar
</commit_message>
<xml_diff>
--- a/notes/project_notes.docx
+++ b/notes/project_notes.docx
@@ -16,6 +16,7 @@
         </w:rPr>
       </w:pPr>
       <w:proofErr w:type="spellStart"/>
+      <w:proofErr w:type="gramStart"/>
       <w:r>
         <w:rPr>
           <w:b/>
@@ -26,6 +27,7 @@
         <w:t>jsconfig.json</w:t>
       </w:r>
       <w:proofErr w:type="spellEnd"/>
+      <w:proofErr w:type="gramEnd"/>
       <w:r>
         <w:rPr>
           <w:sz w:val="40"/>
@@ -68,7 +70,25 @@
           <w:szCs w:val="40"/>
           <w:lang w:val="en-GB"/>
         </w:rPr>
-        <w:t xml:space="preserve"> folder code, and inform me if there are errors.</w:t>
+        <w:t xml:space="preserve"> folder </w:t>
+      </w:r>
+      <w:proofErr w:type="gramStart"/>
+      <w:r>
+        <w:rPr>
+          <w:sz w:val="40"/>
+          <w:szCs w:val="40"/>
+          <w:lang w:val="en-GB"/>
+        </w:rPr>
+        <w:t>code, and</w:t>
+      </w:r>
+      <w:proofErr w:type="gramEnd"/>
+      <w:r>
+        <w:rPr>
+          <w:sz w:val="40"/>
+          <w:szCs w:val="40"/>
+          <w:lang w:val="en-GB"/>
+        </w:rPr>
+        <w:t xml:space="preserve"> inform me if there are errors.</w:t>
       </w:r>
     </w:p>
     <w:p>
@@ -118,15 +138,7 @@
           <w:szCs w:val="40"/>
           <w:lang w:val="en-GB"/>
         </w:rPr>
-        <w:t xml:space="preserve"> </w:t>
-      </w:r>
-      <w:r>
-        <w:rPr>
-          <w:sz w:val="40"/>
-          <w:szCs w:val="40"/>
-          <w:lang w:val="en-GB"/>
-        </w:rPr>
-        <w:t>this font family. (main.css)</w:t>
+        <w:t xml:space="preserve"> this font family. (main.css)</w:t>
       </w:r>
     </w:p>
     <w:p>
@@ -180,6 +192,7 @@
         </w:rPr>
         <w:t xml:space="preserve">  </w:t>
       </w:r>
+      <w:proofErr w:type="gramStart"/>
       <w:r>
         <w:rPr>
           <w:rFonts w:ascii="Consolas" w:eastAsia="Times New Roman" w:hAnsi="Consolas" w:cs="Times New Roman"/>
@@ -204,6 +217,7 @@
         </w:rPr>
         <w:t>(</w:t>
       </w:r>
+      <w:proofErr w:type="gramEnd"/>
       <w:r>
         <w:rPr>
           <w:rFonts w:ascii="Consolas" w:eastAsia="Times New Roman" w:hAnsi="Consolas" w:cs="Times New Roman"/>
@@ -442,7 +456,20 @@
           <w:lang w:eastAsia="en-VG"/>
           <w14:ligatures w14:val="none"/>
         </w:rPr>
-        <w:t>sans-serif</w:t>
+        <w:t>sans-</w:t>
+      </w:r>
+      <w:proofErr w:type="gramStart"/>
+      <w:r>
+        <w:rPr>
+          <w:rFonts w:ascii="Consolas" w:eastAsia="Times New Roman" w:hAnsi="Consolas" w:cs="Times New Roman"/>
+          <w:color w:val="CE9178"/>
+          <w:kern w:val="0"/>
+          <w:sz w:val="21"/>
+          <w:szCs w:val="21"/>
+          <w:lang w:eastAsia="en-VG"/>
+          <w14:ligatures w14:val="none"/>
+        </w:rPr>
+        <w:t>serif</w:t>
       </w:r>
       <w:r>
         <w:rPr>
@@ -456,6 +483,7 @@
         </w:rPr>
         <w:t>;</w:t>
       </w:r>
+      <w:proofErr w:type="gramEnd"/>
     </w:p>
     <w:p>
       <w:pPr>
@@ -520,6 +548,14 @@
           <w:lang w:val="en-GB"/>
         </w:rPr>
       </w:pPr>
+      <w:r>
+        <w:rPr>
+          <w:sz w:val="40"/>
+          <w:szCs w:val="40"/>
+          <w:lang w:val="en-GB"/>
+        </w:rPr>
+        <w:t xml:space="preserve">In (es-lint) I should declare (props) used in each </w:t>
+      </w:r>
     </w:p>
     <w:p>
       <w:pPr>
@@ -536,9 +572,2526 @@
           <w:szCs w:val="40"/>
           <w:lang w:val="en-GB"/>
         </w:rPr>
-        <w:tab/>
+        <w:t xml:space="preserve">component in </w:t>
+      </w:r>
+      <w:proofErr w:type="spellStart"/>
+      <w:proofErr w:type="gramStart"/>
+      <w:r>
+        <w:rPr>
+          <w:sz w:val="40"/>
+          <w:szCs w:val="40"/>
+          <w:lang w:val="en-GB"/>
+        </w:rPr>
+        <w:t>it’s</w:t>
+      </w:r>
+      <w:proofErr w:type="spellEnd"/>
+      <w:proofErr w:type="gramEnd"/>
+      <w:r>
+        <w:rPr>
+          <w:sz w:val="40"/>
+          <w:szCs w:val="40"/>
+          <w:lang w:val="en-GB"/>
+        </w:rPr>
+        <w:t xml:space="preserve"> bottom. (like </w:t>
+      </w:r>
+      <w:proofErr w:type="spellStart"/>
+      <w:r>
+        <w:rPr>
+          <w:sz w:val="40"/>
+          <w:szCs w:val="40"/>
+          <w:lang w:val="en-GB"/>
+        </w:rPr>
+        <w:t>ts</w:t>
+      </w:r>
+      <w:proofErr w:type="spellEnd"/>
+      <w:r>
+        <w:rPr>
+          <w:sz w:val="40"/>
+          <w:szCs w:val="40"/>
+          <w:lang w:val="en-GB"/>
+        </w:rPr>
+        <w:t>)</w:t>
+      </w:r>
+    </w:p>
+    <w:p>
+      <w:pPr>
+        <w:pStyle w:val="ListParagraph"/>
+        <w:numPr>
+          <w:ilvl w:val="0"/>
+          <w:numId w:val="2"/>
+        </w:numPr>
+        <w:rPr>
+          <w:sz w:val="40"/>
+          <w:szCs w:val="40"/>
+          <w:lang w:val="en-GB"/>
+        </w:rPr>
+      </w:pPr>
+      <w:proofErr w:type="spellStart"/>
+      <w:r>
+        <w:rPr>
+          <w:sz w:val="40"/>
+          <w:szCs w:val="40"/>
+          <w:lang w:val="en-GB"/>
+        </w:rPr>
+        <w:t>npm</w:t>
+      </w:r>
+      <w:proofErr w:type="spellEnd"/>
+      <w:r>
+        <w:rPr>
+          <w:sz w:val="40"/>
+          <w:szCs w:val="40"/>
+          <w:lang w:val="en-GB"/>
+        </w:rPr>
+        <w:t xml:space="preserve"> install prop-types</w:t>
+      </w:r>
+    </w:p>
+    <w:p>
+      <w:pPr>
+        <w:shd w:val="clear" w:color="auto" w:fill="1F1F1F"/>
+        <w:spacing w:after="0" w:line="285" w:lineRule="atLeast"/>
+        <w:ind w:left="720"/>
+        <w:rPr>
+          <w:rFonts w:ascii="Consolas" w:eastAsia="Times New Roman" w:hAnsi="Consolas" w:cs="Times New Roman"/>
+          <w:color w:val="CCCCCC"/>
+          <w:kern w:val="0"/>
+          <w:sz w:val="21"/>
+          <w:szCs w:val="21"/>
+          <w:lang w:eastAsia="en-VG"/>
+          <w14:ligatures w14:val="none"/>
+        </w:rPr>
+      </w:pPr>
+      <w:r>
+        <w:rPr>
+          <w:rFonts w:ascii="Consolas" w:eastAsia="Times New Roman" w:hAnsi="Consolas" w:cs="Times New Roman"/>
+          <w:color w:val="C586C0"/>
+          <w:kern w:val="0"/>
+          <w:sz w:val="21"/>
+          <w:szCs w:val="21"/>
+          <w:lang w:eastAsia="en-VG"/>
+          <w14:ligatures w14:val="none"/>
+        </w:rPr>
+        <w:t>import</w:t>
+      </w:r>
+      <w:r>
+        <w:rPr>
+          <w:rFonts w:ascii="Consolas" w:eastAsia="Times New Roman" w:hAnsi="Consolas" w:cs="Times New Roman"/>
+          <w:color w:val="CCCCCC"/>
+          <w:kern w:val="0"/>
+          <w:sz w:val="21"/>
+          <w:szCs w:val="21"/>
+          <w:lang w:eastAsia="en-VG"/>
+          <w14:ligatures w14:val="none"/>
+        </w:rPr>
         <w:t xml:space="preserve"> </w:t>
       </w:r>
+      <w:proofErr w:type="spellStart"/>
+      <w:r>
+        <w:rPr>
+          <w:rFonts w:ascii="Consolas" w:eastAsia="Times New Roman" w:hAnsi="Consolas" w:cs="Times New Roman"/>
+          <w:color w:val="9CDCFE"/>
+          <w:kern w:val="0"/>
+          <w:sz w:val="21"/>
+          <w:szCs w:val="21"/>
+          <w:lang w:eastAsia="en-VG"/>
+          <w14:ligatures w14:val="none"/>
+        </w:rPr>
+        <w:t>PropTypes</w:t>
+      </w:r>
+      <w:proofErr w:type="spellEnd"/>
+      <w:r>
+        <w:rPr>
+          <w:rFonts w:ascii="Consolas" w:eastAsia="Times New Roman" w:hAnsi="Consolas" w:cs="Times New Roman"/>
+          <w:color w:val="CCCCCC"/>
+          <w:kern w:val="0"/>
+          <w:sz w:val="21"/>
+          <w:szCs w:val="21"/>
+          <w:lang w:eastAsia="en-VG"/>
+          <w14:ligatures w14:val="none"/>
+        </w:rPr>
+        <w:t xml:space="preserve"> </w:t>
+      </w:r>
+      <w:r>
+        <w:rPr>
+          <w:rFonts w:ascii="Consolas" w:eastAsia="Times New Roman" w:hAnsi="Consolas" w:cs="Times New Roman"/>
+          <w:color w:val="C586C0"/>
+          <w:kern w:val="0"/>
+          <w:sz w:val="21"/>
+          <w:szCs w:val="21"/>
+          <w:lang w:eastAsia="en-VG"/>
+          <w14:ligatures w14:val="none"/>
+        </w:rPr>
+        <w:t>from</w:t>
+      </w:r>
+      <w:r>
+        <w:rPr>
+          <w:rFonts w:ascii="Consolas" w:eastAsia="Times New Roman" w:hAnsi="Consolas" w:cs="Times New Roman"/>
+          <w:color w:val="CCCCCC"/>
+          <w:kern w:val="0"/>
+          <w:sz w:val="21"/>
+          <w:szCs w:val="21"/>
+          <w:lang w:eastAsia="en-VG"/>
+          <w14:ligatures w14:val="none"/>
+        </w:rPr>
+        <w:t xml:space="preserve"> </w:t>
+      </w:r>
+      <w:r>
+        <w:rPr>
+          <w:rFonts w:ascii="Consolas" w:eastAsia="Times New Roman" w:hAnsi="Consolas" w:cs="Times New Roman"/>
+          <w:color w:val="CE9178"/>
+          <w:kern w:val="0"/>
+          <w:sz w:val="21"/>
+          <w:szCs w:val="21"/>
+          <w:lang w:eastAsia="en-VG"/>
+          <w14:ligatures w14:val="none"/>
+        </w:rPr>
+        <w:t>"prop-types</w:t>
+      </w:r>
+      <w:proofErr w:type="gramStart"/>
+      <w:r>
+        <w:rPr>
+          <w:rFonts w:ascii="Consolas" w:eastAsia="Times New Roman" w:hAnsi="Consolas" w:cs="Times New Roman"/>
+          <w:color w:val="CE9178"/>
+          <w:kern w:val="0"/>
+          <w:sz w:val="21"/>
+          <w:szCs w:val="21"/>
+          <w:lang w:eastAsia="en-VG"/>
+          <w14:ligatures w14:val="none"/>
+        </w:rPr>
+        <w:t>"</w:t>
+      </w:r>
+      <w:r>
+        <w:rPr>
+          <w:rFonts w:ascii="Consolas" w:eastAsia="Times New Roman" w:hAnsi="Consolas" w:cs="Times New Roman"/>
+          <w:color w:val="CCCCCC"/>
+          <w:kern w:val="0"/>
+          <w:sz w:val="21"/>
+          <w:szCs w:val="21"/>
+          <w:lang w:eastAsia="en-VG"/>
+          <w14:ligatures w14:val="none"/>
+        </w:rPr>
+        <w:t>;</w:t>
+      </w:r>
+      <w:proofErr w:type="gramEnd"/>
+    </w:p>
+    <w:p>
+      <w:pPr>
+        <w:shd w:val="clear" w:color="auto" w:fill="1F1F1F"/>
+        <w:spacing w:after="0" w:line="285" w:lineRule="atLeast"/>
+        <w:ind w:left="720"/>
+        <w:rPr>
+          <w:rFonts w:ascii="Consolas" w:eastAsia="Times New Roman" w:hAnsi="Consolas" w:cs="Times New Roman"/>
+          <w:color w:val="CCCCCC"/>
+          <w:kern w:val="0"/>
+          <w:sz w:val="21"/>
+          <w:szCs w:val="21"/>
+          <w:lang w:eastAsia="en-VG"/>
+          <w14:ligatures w14:val="none"/>
+        </w:rPr>
+      </w:pPr>
+    </w:p>
+    <w:p>
+      <w:pPr>
+        <w:shd w:val="clear" w:color="auto" w:fill="1F1F1F"/>
+        <w:spacing w:after="0" w:line="285" w:lineRule="atLeast"/>
+        <w:ind w:left="720"/>
+        <w:rPr>
+          <w:rFonts w:ascii="Consolas" w:eastAsia="Times New Roman" w:hAnsi="Consolas" w:cs="Times New Roman"/>
+          <w:color w:val="CCCCCC"/>
+          <w:kern w:val="0"/>
+          <w:sz w:val="21"/>
+          <w:szCs w:val="21"/>
+          <w:lang w:eastAsia="en-VG"/>
+          <w14:ligatures w14:val="none"/>
+        </w:rPr>
+      </w:pPr>
+      <w:proofErr w:type="spellStart"/>
+      <w:r>
+        <w:rPr>
+          <w:rFonts w:ascii="Consolas" w:eastAsia="Times New Roman" w:hAnsi="Consolas" w:cs="Times New Roman"/>
+          <w:color w:val="4FC1FF"/>
+          <w:kern w:val="0"/>
+          <w:sz w:val="21"/>
+          <w:szCs w:val="21"/>
+          <w:lang w:eastAsia="en-VG"/>
+          <w14:ligatures w14:val="none"/>
+        </w:rPr>
+        <w:t>Topbar</w:t>
+      </w:r>
+      <w:r>
+        <w:rPr>
+          <w:rFonts w:ascii="Consolas" w:eastAsia="Times New Roman" w:hAnsi="Consolas" w:cs="Times New Roman"/>
+          <w:color w:val="CCCCCC"/>
+          <w:kern w:val="0"/>
+          <w:sz w:val="21"/>
+          <w:szCs w:val="21"/>
+          <w:lang w:eastAsia="en-VG"/>
+          <w14:ligatures w14:val="none"/>
+        </w:rPr>
+        <w:t>.</w:t>
+      </w:r>
+      <w:r>
+        <w:rPr>
+          <w:rFonts w:ascii="Consolas" w:eastAsia="Times New Roman" w:hAnsi="Consolas" w:cs="Times New Roman"/>
+          <w:color w:val="9CDCFE"/>
+          <w:kern w:val="0"/>
+          <w:sz w:val="21"/>
+          <w:szCs w:val="21"/>
+          <w:lang w:eastAsia="en-VG"/>
+          <w14:ligatures w14:val="none"/>
+        </w:rPr>
+        <w:t>propTypes</w:t>
+      </w:r>
+      <w:proofErr w:type="spellEnd"/>
+      <w:r>
+        <w:rPr>
+          <w:rFonts w:ascii="Consolas" w:eastAsia="Times New Roman" w:hAnsi="Consolas" w:cs="Times New Roman"/>
+          <w:color w:val="CCCCCC"/>
+          <w:kern w:val="0"/>
+          <w:sz w:val="21"/>
+          <w:szCs w:val="21"/>
+          <w:lang w:eastAsia="en-VG"/>
+          <w14:ligatures w14:val="none"/>
+        </w:rPr>
+        <w:t xml:space="preserve"> </w:t>
+      </w:r>
+      <w:r>
+        <w:rPr>
+          <w:rFonts w:ascii="Consolas" w:eastAsia="Times New Roman" w:hAnsi="Consolas" w:cs="Times New Roman"/>
+          <w:color w:val="D4D4D4"/>
+          <w:kern w:val="0"/>
+          <w:sz w:val="21"/>
+          <w:szCs w:val="21"/>
+          <w:lang w:eastAsia="en-VG"/>
+          <w14:ligatures w14:val="none"/>
+        </w:rPr>
+        <w:t>=</w:t>
+      </w:r>
+      <w:r>
+        <w:rPr>
+          <w:rFonts w:ascii="Consolas" w:eastAsia="Times New Roman" w:hAnsi="Consolas" w:cs="Times New Roman"/>
+          <w:color w:val="CCCCCC"/>
+          <w:kern w:val="0"/>
+          <w:sz w:val="21"/>
+          <w:szCs w:val="21"/>
+          <w:lang w:eastAsia="en-VG"/>
+          <w14:ligatures w14:val="none"/>
+        </w:rPr>
+        <w:t xml:space="preserve"> {</w:t>
+      </w:r>
+    </w:p>
+    <w:p>
+      <w:pPr>
+        <w:shd w:val="clear" w:color="auto" w:fill="1F1F1F"/>
+        <w:spacing w:after="0" w:line="285" w:lineRule="atLeast"/>
+        <w:ind w:left="720"/>
+        <w:rPr>
+          <w:rFonts w:ascii="Consolas" w:eastAsia="Times New Roman" w:hAnsi="Consolas" w:cs="Times New Roman"/>
+          <w:color w:val="CCCCCC"/>
+          <w:kern w:val="0"/>
+          <w:sz w:val="21"/>
+          <w:szCs w:val="21"/>
+          <w:lang w:eastAsia="en-VG"/>
+          <w14:ligatures w14:val="none"/>
+        </w:rPr>
+      </w:pPr>
+      <w:r>
+        <w:rPr>
+          <w:rFonts w:ascii="Consolas" w:eastAsia="Times New Roman" w:hAnsi="Consolas" w:cs="Times New Roman"/>
+          <w:color w:val="CCCCCC"/>
+          <w:kern w:val="0"/>
+          <w:sz w:val="21"/>
+          <w:szCs w:val="21"/>
+          <w:lang w:eastAsia="en-VG"/>
+          <w14:ligatures w14:val="none"/>
+        </w:rPr>
+        <w:t xml:space="preserve">  </w:t>
+      </w:r>
+      <w:r>
+        <w:rPr>
+          <w:rFonts w:ascii="Consolas" w:eastAsia="Times New Roman" w:hAnsi="Consolas" w:cs="Times New Roman"/>
+          <w:color w:val="9CDCFE"/>
+          <w:kern w:val="0"/>
+          <w:sz w:val="21"/>
+          <w:szCs w:val="21"/>
+          <w:lang w:eastAsia="en-VG"/>
+          <w14:ligatures w14:val="none"/>
+        </w:rPr>
+        <w:t>open:</w:t>
+      </w:r>
+      <w:r>
+        <w:rPr>
+          <w:rFonts w:ascii="Consolas" w:eastAsia="Times New Roman" w:hAnsi="Consolas" w:cs="Times New Roman"/>
+          <w:color w:val="CCCCCC"/>
+          <w:kern w:val="0"/>
+          <w:sz w:val="21"/>
+          <w:szCs w:val="21"/>
+          <w:lang w:eastAsia="en-VG"/>
+          <w14:ligatures w14:val="none"/>
+        </w:rPr>
+        <w:t xml:space="preserve"> </w:t>
+      </w:r>
+      <w:proofErr w:type="spellStart"/>
+      <w:proofErr w:type="gramStart"/>
+      <w:r>
+        <w:rPr>
+          <w:rFonts w:ascii="Consolas" w:eastAsia="Times New Roman" w:hAnsi="Consolas" w:cs="Times New Roman"/>
+          <w:color w:val="4EC9B0"/>
+          <w:kern w:val="0"/>
+          <w:sz w:val="21"/>
+          <w:szCs w:val="21"/>
+          <w:lang w:eastAsia="en-VG"/>
+          <w14:ligatures w14:val="none"/>
+        </w:rPr>
+        <w:t>PropTypes</w:t>
+      </w:r>
+      <w:r>
+        <w:rPr>
+          <w:rFonts w:ascii="Consolas" w:eastAsia="Times New Roman" w:hAnsi="Consolas" w:cs="Times New Roman"/>
+          <w:color w:val="CCCCCC"/>
+          <w:kern w:val="0"/>
+          <w:sz w:val="21"/>
+          <w:szCs w:val="21"/>
+          <w:lang w:eastAsia="en-VG"/>
+          <w14:ligatures w14:val="none"/>
+        </w:rPr>
+        <w:t>.</w:t>
+      </w:r>
+      <w:r>
+        <w:rPr>
+          <w:rFonts w:ascii="Consolas" w:eastAsia="Times New Roman" w:hAnsi="Consolas" w:cs="Times New Roman"/>
+          <w:color w:val="4FC1FF"/>
+          <w:kern w:val="0"/>
+          <w:sz w:val="21"/>
+          <w:szCs w:val="21"/>
+          <w:lang w:eastAsia="en-VG"/>
+          <w14:ligatures w14:val="none"/>
+        </w:rPr>
+        <w:t>bool</w:t>
+      </w:r>
+      <w:r>
+        <w:rPr>
+          <w:rFonts w:ascii="Consolas" w:eastAsia="Times New Roman" w:hAnsi="Consolas" w:cs="Times New Roman"/>
+          <w:color w:val="CCCCCC"/>
+          <w:kern w:val="0"/>
+          <w:sz w:val="21"/>
+          <w:szCs w:val="21"/>
+          <w:lang w:eastAsia="en-VG"/>
+          <w14:ligatures w14:val="none"/>
+        </w:rPr>
+        <w:t>.</w:t>
+      </w:r>
+      <w:r>
+        <w:rPr>
+          <w:rFonts w:ascii="Consolas" w:eastAsia="Times New Roman" w:hAnsi="Consolas" w:cs="Times New Roman"/>
+          <w:color w:val="9CDCFE"/>
+          <w:kern w:val="0"/>
+          <w:sz w:val="21"/>
+          <w:szCs w:val="21"/>
+          <w:lang w:eastAsia="en-VG"/>
+          <w14:ligatures w14:val="none"/>
+        </w:rPr>
+        <w:t>isRequired</w:t>
+      </w:r>
+      <w:proofErr w:type="spellEnd"/>
+      <w:proofErr w:type="gramEnd"/>
+      <w:r>
+        <w:rPr>
+          <w:rFonts w:ascii="Consolas" w:eastAsia="Times New Roman" w:hAnsi="Consolas" w:cs="Times New Roman"/>
+          <w:color w:val="CCCCCC"/>
+          <w:kern w:val="0"/>
+          <w:sz w:val="21"/>
+          <w:szCs w:val="21"/>
+          <w:lang w:eastAsia="en-VG"/>
+          <w14:ligatures w14:val="none"/>
+        </w:rPr>
+        <w:t>,</w:t>
+      </w:r>
+    </w:p>
+    <w:p>
+      <w:pPr>
+        <w:shd w:val="clear" w:color="auto" w:fill="1F1F1F"/>
+        <w:spacing w:after="0" w:line="285" w:lineRule="atLeast"/>
+        <w:ind w:left="720"/>
+        <w:rPr>
+          <w:rFonts w:ascii="Consolas" w:eastAsia="Times New Roman" w:hAnsi="Consolas" w:cs="Times New Roman"/>
+          <w:color w:val="CCCCCC"/>
+          <w:kern w:val="0"/>
+          <w:sz w:val="21"/>
+          <w:szCs w:val="21"/>
+          <w:lang w:eastAsia="en-VG"/>
+          <w14:ligatures w14:val="none"/>
+        </w:rPr>
+      </w:pPr>
+      <w:r>
+        <w:rPr>
+          <w:rFonts w:ascii="Consolas" w:eastAsia="Times New Roman" w:hAnsi="Consolas" w:cs="Times New Roman"/>
+          <w:color w:val="CCCCCC"/>
+          <w:kern w:val="0"/>
+          <w:sz w:val="21"/>
+          <w:szCs w:val="21"/>
+          <w:lang w:eastAsia="en-VG"/>
+          <w14:ligatures w14:val="none"/>
+        </w:rPr>
+        <w:t xml:space="preserve">  </w:t>
+      </w:r>
+      <w:proofErr w:type="spellStart"/>
+      <w:r>
+        <w:rPr>
+          <w:rFonts w:ascii="Consolas" w:eastAsia="Times New Roman" w:hAnsi="Consolas" w:cs="Times New Roman"/>
+          <w:color w:val="9CDCFE"/>
+          <w:kern w:val="0"/>
+          <w:sz w:val="21"/>
+          <w:szCs w:val="21"/>
+          <w:lang w:eastAsia="en-VG"/>
+          <w14:ligatures w14:val="none"/>
+        </w:rPr>
+        <w:t>handleDrawerOpen</w:t>
+      </w:r>
+      <w:proofErr w:type="spellEnd"/>
+      <w:r>
+        <w:rPr>
+          <w:rFonts w:ascii="Consolas" w:eastAsia="Times New Roman" w:hAnsi="Consolas" w:cs="Times New Roman"/>
+          <w:color w:val="9CDCFE"/>
+          <w:kern w:val="0"/>
+          <w:sz w:val="21"/>
+          <w:szCs w:val="21"/>
+          <w:lang w:eastAsia="en-VG"/>
+          <w14:ligatures w14:val="none"/>
+        </w:rPr>
+        <w:t>:</w:t>
+      </w:r>
+      <w:r>
+        <w:rPr>
+          <w:rFonts w:ascii="Consolas" w:eastAsia="Times New Roman" w:hAnsi="Consolas" w:cs="Times New Roman"/>
+          <w:color w:val="CCCCCC"/>
+          <w:kern w:val="0"/>
+          <w:sz w:val="21"/>
+          <w:szCs w:val="21"/>
+          <w:lang w:eastAsia="en-VG"/>
+          <w14:ligatures w14:val="none"/>
+        </w:rPr>
+        <w:t xml:space="preserve"> </w:t>
+      </w:r>
+      <w:proofErr w:type="spellStart"/>
+      <w:proofErr w:type="gramStart"/>
+      <w:r>
+        <w:rPr>
+          <w:rFonts w:ascii="Consolas" w:eastAsia="Times New Roman" w:hAnsi="Consolas" w:cs="Times New Roman"/>
+          <w:color w:val="4EC9B0"/>
+          <w:kern w:val="0"/>
+          <w:sz w:val="21"/>
+          <w:szCs w:val="21"/>
+          <w:lang w:eastAsia="en-VG"/>
+          <w14:ligatures w14:val="none"/>
+        </w:rPr>
+        <w:t>PropTypes</w:t>
+      </w:r>
+      <w:r>
+        <w:rPr>
+          <w:rFonts w:ascii="Consolas" w:eastAsia="Times New Roman" w:hAnsi="Consolas" w:cs="Times New Roman"/>
+          <w:color w:val="CCCCCC"/>
+          <w:kern w:val="0"/>
+          <w:sz w:val="21"/>
+          <w:szCs w:val="21"/>
+          <w:lang w:eastAsia="en-VG"/>
+          <w14:ligatures w14:val="none"/>
+        </w:rPr>
+        <w:t>.</w:t>
+      </w:r>
+      <w:r>
+        <w:rPr>
+          <w:rFonts w:ascii="Consolas" w:eastAsia="Times New Roman" w:hAnsi="Consolas" w:cs="Times New Roman"/>
+          <w:color w:val="4FC1FF"/>
+          <w:kern w:val="0"/>
+          <w:sz w:val="21"/>
+          <w:szCs w:val="21"/>
+          <w:lang w:eastAsia="en-VG"/>
+          <w14:ligatures w14:val="none"/>
+        </w:rPr>
+        <w:t>func</w:t>
+      </w:r>
+      <w:r>
+        <w:rPr>
+          <w:rFonts w:ascii="Consolas" w:eastAsia="Times New Roman" w:hAnsi="Consolas" w:cs="Times New Roman"/>
+          <w:color w:val="CCCCCC"/>
+          <w:kern w:val="0"/>
+          <w:sz w:val="21"/>
+          <w:szCs w:val="21"/>
+          <w:lang w:eastAsia="en-VG"/>
+          <w14:ligatures w14:val="none"/>
+        </w:rPr>
+        <w:t>.</w:t>
+      </w:r>
+      <w:r>
+        <w:rPr>
+          <w:rFonts w:ascii="Consolas" w:eastAsia="Times New Roman" w:hAnsi="Consolas" w:cs="Times New Roman"/>
+          <w:color w:val="9CDCFE"/>
+          <w:kern w:val="0"/>
+          <w:sz w:val="21"/>
+          <w:szCs w:val="21"/>
+          <w:lang w:eastAsia="en-VG"/>
+          <w14:ligatures w14:val="none"/>
+        </w:rPr>
+        <w:t>isRequired</w:t>
+      </w:r>
+      <w:proofErr w:type="spellEnd"/>
+      <w:proofErr w:type="gramEnd"/>
+      <w:r>
+        <w:rPr>
+          <w:rFonts w:ascii="Consolas" w:eastAsia="Times New Roman" w:hAnsi="Consolas" w:cs="Times New Roman"/>
+          <w:color w:val="CCCCCC"/>
+          <w:kern w:val="0"/>
+          <w:sz w:val="21"/>
+          <w:szCs w:val="21"/>
+          <w:lang w:eastAsia="en-VG"/>
+          <w14:ligatures w14:val="none"/>
+        </w:rPr>
+        <w:t>,</w:t>
+      </w:r>
+    </w:p>
+    <w:p>
+      <w:pPr>
+        <w:shd w:val="clear" w:color="auto" w:fill="1F1F1F"/>
+        <w:spacing w:after="0" w:line="285" w:lineRule="atLeast"/>
+        <w:ind w:left="720"/>
+        <w:rPr>
+          <w:rFonts w:ascii="Consolas" w:eastAsia="Times New Roman" w:hAnsi="Consolas" w:cs="Times New Roman"/>
+          <w:color w:val="CCCCCC"/>
+          <w:kern w:val="0"/>
+          <w:sz w:val="21"/>
+          <w:szCs w:val="21"/>
+          <w:lang w:eastAsia="en-VG"/>
+          <w14:ligatures w14:val="none"/>
+        </w:rPr>
+      </w:pPr>
+      <w:proofErr w:type="gramStart"/>
+      <w:r>
+        <w:rPr>
+          <w:rFonts w:ascii="Consolas" w:eastAsia="Times New Roman" w:hAnsi="Consolas" w:cs="Times New Roman"/>
+          <w:color w:val="CCCCCC"/>
+          <w:kern w:val="0"/>
+          <w:sz w:val="21"/>
+          <w:szCs w:val="21"/>
+          <w:lang w:eastAsia="en-VG"/>
+          <w14:ligatures w14:val="none"/>
+        </w:rPr>
+        <w:t>};</w:t>
+      </w:r>
+      <w:proofErr w:type="gramEnd"/>
+    </w:p>
+    <w:p>
+      <w:pPr>
+        <w:rPr>
+          <w:sz w:val="40"/>
+          <w:szCs w:val="40"/>
+          <w:lang w:val="en-GB"/>
+        </w:rPr>
+      </w:pPr>
+    </w:p>
+    <w:p>
+      <w:pPr>
+        <w:rPr>
+          <w:sz w:val="40"/>
+          <w:szCs w:val="40"/>
+          <w:lang w:val="en-GB"/>
+        </w:rPr>
+      </w:pPr>
+    </w:p>
+    <w:p>
+      <w:pPr>
+        <w:rPr>
+          <w:sz w:val="40"/>
+          <w:szCs w:val="40"/>
+          <w:lang w:val="en-GB"/>
+        </w:rPr>
+      </w:pPr>
+    </w:p>
+    <w:p>
+      <w:pPr>
+        <w:rPr>
+          <w:sz w:val="40"/>
+          <w:szCs w:val="40"/>
+          <w:lang w:val="en-GB"/>
+        </w:rPr>
+      </w:pPr>
+    </w:p>
+    <w:p>
+      <w:pPr>
+        <w:rPr>
+          <w:sz w:val="40"/>
+          <w:szCs w:val="40"/>
+          <w:lang w:val="en-GB"/>
+        </w:rPr>
+      </w:pPr>
+    </w:p>
+    <w:p>
+      <w:pPr>
+        <w:rPr>
+          <w:sz w:val="40"/>
+          <w:szCs w:val="40"/>
+          <w:lang w:val="en-GB"/>
+        </w:rPr>
+      </w:pPr>
+    </w:p>
+    <w:p>
+      <w:pPr>
+        <w:pStyle w:val="ListParagraph"/>
+        <w:numPr>
+          <w:ilvl w:val="0"/>
+          <w:numId w:val="1"/>
+        </w:numPr>
+        <w:rPr>
+          <w:sz w:val="40"/>
+          <w:szCs w:val="40"/>
+          <w:lang w:val="en-GB"/>
+        </w:rPr>
+      </w:pPr>
+      <w:r>
+        <w:rPr>
+          <w:sz w:val="40"/>
+          <w:szCs w:val="40"/>
+          <w:lang w:val="en-GB"/>
+        </w:rPr>
+        <w:lastRenderedPageBreak/>
+        <w:t xml:space="preserve">To enable (light/drake) mode in </w:t>
+      </w:r>
+      <w:proofErr w:type="spellStart"/>
+      <w:r>
+        <w:rPr>
+          <w:sz w:val="40"/>
+          <w:szCs w:val="40"/>
+          <w:lang w:val="en-GB"/>
+        </w:rPr>
+        <w:t>mui</w:t>
+      </w:r>
+      <w:proofErr w:type="spellEnd"/>
+    </w:p>
+    <w:p>
+      <w:pPr>
+        <w:pStyle w:val="ListParagraph"/>
+        <w:numPr>
+          <w:ilvl w:val="0"/>
+          <w:numId w:val="3"/>
+        </w:numPr>
+        <w:rPr>
+          <w:sz w:val="40"/>
+          <w:szCs w:val="40"/>
+          <w:lang w:val="en-GB"/>
+        </w:rPr>
+      </w:pPr>
+      <w:r>
+        <w:rPr>
+          <w:sz w:val="40"/>
+          <w:szCs w:val="40"/>
+          <w:lang w:val="en-GB"/>
+        </w:rPr>
+        <w:t xml:space="preserve">Create theme file with my custom </w:t>
+      </w:r>
+      <w:proofErr w:type="spellStart"/>
+      <w:r>
+        <w:rPr>
+          <w:sz w:val="40"/>
+          <w:szCs w:val="40"/>
+          <w:lang w:val="en-GB"/>
+        </w:rPr>
+        <w:t>colors</w:t>
+      </w:r>
+      <w:proofErr w:type="spellEnd"/>
+    </w:p>
+    <w:p>
+      <w:pPr>
+        <w:pStyle w:val="Heading1"/>
+        <w:rPr>
+          <w:lang w:val="en-GB"/>
+        </w:rPr>
+      </w:pPr>
+      <w:r>
+        <w:rPr>
+          <w:lang w:val="en-GB"/>
+        </w:rPr>
+        <w:t xml:space="preserve">(here I use </w:t>
+      </w:r>
+      <w:proofErr w:type="spellStart"/>
+      <w:r>
+        <w:rPr>
+          <w:lang w:val="en-GB"/>
+        </w:rPr>
+        <w:t>mui</w:t>
+      </w:r>
+      <w:proofErr w:type="spellEnd"/>
+      <w:r>
+        <w:rPr>
+          <w:lang w:val="en-GB"/>
+        </w:rPr>
+        <w:t xml:space="preserve"> default </w:t>
+      </w:r>
+      <w:proofErr w:type="spellStart"/>
+      <w:r>
+        <w:rPr>
+          <w:lang w:val="en-GB"/>
+        </w:rPr>
+        <w:t>colors</w:t>
+      </w:r>
+      <w:proofErr w:type="spellEnd"/>
+      <w:r>
+        <w:rPr>
+          <w:lang w:val="en-GB"/>
+        </w:rPr>
+        <w:t>) not mine.</w:t>
+      </w:r>
+    </w:p>
+    <w:p>
+      <w:pPr>
+        <w:shd w:val="clear" w:color="auto" w:fill="1F1F1F"/>
+        <w:spacing w:after="0" w:line="285" w:lineRule="atLeast"/>
+        <w:ind w:left="720"/>
+        <w:rPr>
+          <w:rFonts w:ascii="Consolas" w:eastAsia="Times New Roman" w:hAnsi="Consolas" w:cs="Times New Roman"/>
+          <w:color w:val="CCCCCC"/>
+          <w:kern w:val="0"/>
+          <w:sz w:val="21"/>
+          <w:szCs w:val="21"/>
+          <w:lang w:eastAsia="en-VG"/>
+          <w14:ligatures w14:val="none"/>
+        </w:rPr>
+      </w:pPr>
+      <w:r>
+        <w:rPr>
+          <w:rFonts w:ascii="Consolas" w:eastAsia="Times New Roman" w:hAnsi="Consolas" w:cs="Times New Roman"/>
+          <w:color w:val="C586C0"/>
+          <w:kern w:val="0"/>
+          <w:sz w:val="21"/>
+          <w:szCs w:val="21"/>
+          <w:lang w:eastAsia="en-VG"/>
+          <w14:ligatures w14:val="none"/>
+        </w:rPr>
+        <w:t>export</w:t>
+      </w:r>
+      <w:r>
+        <w:rPr>
+          <w:rFonts w:ascii="Consolas" w:eastAsia="Times New Roman" w:hAnsi="Consolas" w:cs="Times New Roman"/>
+          <w:color w:val="CCCCCC"/>
+          <w:kern w:val="0"/>
+          <w:sz w:val="21"/>
+          <w:szCs w:val="21"/>
+          <w:lang w:eastAsia="en-VG"/>
+          <w14:ligatures w14:val="none"/>
+        </w:rPr>
+        <w:t xml:space="preserve"> </w:t>
+      </w:r>
+      <w:r>
+        <w:rPr>
+          <w:rFonts w:ascii="Consolas" w:eastAsia="Times New Roman" w:hAnsi="Consolas" w:cs="Times New Roman"/>
+          <w:color w:val="569CD6"/>
+          <w:kern w:val="0"/>
+          <w:sz w:val="21"/>
+          <w:szCs w:val="21"/>
+          <w:lang w:eastAsia="en-VG"/>
+          <w14:ligatures w14:val="none"/>
+        </w:rPr>
+        <w:t>const</w:t>
+      </w:r>
+      <w:r>
+        <w:rPr>
+          <w:rFonts w:ascii="Consolas" w:eastAsia="Times New Roman" w:hAnsi="Consolas" w:cs="Times New Roman"/>
+          <w:color w:val="CCCCCC"/>
+          <w:kern w:val="0"/>
+          <w:sz w:val="21"/>
+          <w:szCs w:val="21"/>
+          <w:lang w:eastAsia="en-VG"/>
+          <w14:ligatures w14:val="none"/>
+        </w:rPr>
+        <w:t xml:space="preserve"> </w:t>
+      </w:r>
+      <w:proofErr w:type="spellStart"/>
+      <w:r>
+        <w:rPr>
+          <w:rFonts w:ascii="Consolas" w:eastAsia="Times New Roman" w:hAnsi="Consolas" w:cs="Times New Roman"/>
+          <w:color w:val="DCDCAA"/>
+          <w:kern w:val="0"/>
+          <w:sz w:val="21"/>
+          <w:szCs w:val="21"/>
+          <w:lang w:eastAsia="en-VG"/>
+          <w14:ligatures w14:val="none"/>
+        </w:rPr>
+        <w:t>getDesignTokens</w:t>
+      </w:r>
+      <w:proofErr w:type="spellEnd"/>
+      <w:r>
+        <w:rPr>
+          <w:rFonts w:ascii="Consolas" w:eastAsia="Times New Roman" w:hAnsi="Consolas" w:cs="Times New Roman"/>
+          <w:color w:val="CCCCCC"/>
+          <w:kern w:val="0"/>
+          <w:sz w:val="21"/>
+          <w:szCs w:val="21"/>
+          <w:lang w:eastAsia="en-VG"/>
+          <w14:ligatures w14:val="none"/>
+        </w:rPr>
+        <w:t xml:space="preserve"> </w:t>
+      </w:r>
+      <w:r>
+        <w:rPr>
+          <w:rFonts w:ascii="Consolas" w:eastAsia="Times New Roman" w:hAnsi="Consolas" w:cs="Times New Roman"/>
+          <w:color w:val="D4D4D4"/>
+          <w:kern w:val="0"/>
+          <w:sz w:val="21"/>
+          <w:szCs w:val="21"/>
+          <w:lang w:eastAsia="en-VG"/>
+          <w14:ligatures w14:val="none"/>
+        </w:rPr>
+        <w:t>=</w:t>
+      </w:r>
+      <w:r>
+        <w:rPr>
+          <w:rFonts w:ascii="Consolas" w:eastAsia="Times New Roman" w:hAnsi="Consolas" w:cs="Times New Roman"/>
+          <w:color w:val="CCCCCC"/>
+          <w:kern w:val="0"/>
+          <w:sz w:val="21"/>
+          <w:szCs w:val="21"/>
+          <w:lang w:eastAsia="en-VG"/>
+          <w14:ligatures w14:val="none"/>
+        </w:rPr>
+        <w:t xml:space="preserve"> (</w:t>
+      </w:r>
+      <w:r>
+        <w:rPr>
+          <w:rFonts w:ascii="Consolas" w:eastAsia="Times New Roman" w:hAnsi="Consolas" w:cs="Times New Roman"/>
+          <w:color w:val="9CDCFE"/>
+          <w:kern w:val="0"/>
+          <w:sz w:val="21"/>
+          <w:szCs w:val="21"/>
+          <w:lang w:eastAsia="en-VG"/>
+          <w14:ligatures w14:val="none"/>
+        </w:rPr>
+        <w:t>mode</w:t>
+      </w:r>
+      <w:r>
+        <w:rPr>
+          <w:rFonts w:ascii="Consolas" w:eastAsia="Times New Roman" w:hAnsi="Consolas" w:cs="Times New Roman"/>
+          <w:color w:val="CCCCCC"/>
+          <w:kern w:val="0"/>
+          <w:sz w:val="21"/>
+          <w:szCs w:val="21"/>
+          <w:lang w:eastAsia="en-VG"/>
+          <w14:ligatures w14:val="none"/>
+        </w:rPr>
+        <w:t xml:space="preserve">) </w:t>
+      </w:r>
+      <w:r>
+        <w:rPr>
+          <w:rFonts w:ascii="Consolas" w:eastAsia="Times New Roman" w:hAnsi="Consolas" w:cs="Times New Roman"/>
+          <w:color w:val="569CD6"/>
+          <w:kern w:val="0"/>
+          <w:sz w:val="21"/>
+          <w:szCs w:val="21"/>
+          <w:lang w:eastAsia="en-VG"/>
+          <w14:ligatures w14:val="none"/>
+        </w:rPr>
+        <w:t>=&gt;</w:t>
+      </w:r>
+      <w:r>
+        <w:rPr>
+          <w:rFonts w:ascii="Consolas" w:eastAsia="Times New Roman" w:hAnsi="Consolas" w:cs="Times New Roman"/>
+          <w:color w:val="CCCCCC"/>
+          <w:kern w:val="0"/>
+          <w:sz w:val="21"/>
+          <w:szCs w:val="21"/>
+          <w:lang w:eastAsia="en-VG"/>
+          <w14:ligatures w14:val="none"/>
+        </w:rPr>
+        <w:t xml:space="preserve"> ({</w:t>
+      </w:r>
+    </w:p>
+    <w:p>
+      <w:pPr>
+        <w:shd w:val="clear" w:color="auto" w:fill="1F1F1F"/>
+        <w:spacing w:after="0" w:line="285" w:lineRule="atLeast"/>
+        <w:ind w:left="720"/>
+        <w:rPr>
+          <w:rFonts w:ascii="Consolas" w:eastAsia="Times New Roman" w:hAnsi="Consolas" w:cs="Times New Roman"/>
+          <w:color w:val="CCCCCC"/>
+          <w:kern w:val="0"/>
+          <w:sz w:val="21"/>
+          <w:szCs w:val="21"/>
+          <w:lang w:eastAsia="en-VG"/>
+          <w14:ligatures w14:val="none"/>
+        </w:rPr>
+      </w:pPr>
+      <w:r>
+        <w:rPr>
+          <w:rFonts w:ascii="Consolas" w:eastAsia="Times New Roman" w:hAnsi="Consolas" w:cs="Times New Roman"/>
+          <w:color w:val="CCCCCC"/>
+          <w:kern w:val="0"/>
+          <w:sz w:val="21"/>
+          <w:szCs w:val="21"/>
+          <w:lang w:eastAsia="en-VG"/>
+          <w14:ligatures w14:val="none"/>
+        </w:rPr>
+        <w:t xml:space="preserve">  </w:t>
+      </w:r>
+      <w:r>
+        <w:rPr>
+          <w:rFonts w:ascii="Consolas" w:eastAsia="Times New Roman" w:hAnsi="Consolas" w:cs="Times New Roman"/>
+          <w:color w:val="9CDCFE"/>
+          <w:kern w:val="0"/>
+          <w:sz w:val="21"/>
+          <w:szCs w:val="21"/>
+          <w:lang w:eastAsia="en-VG"/>
+          <w14:ligatures w14:val="none"/>
+        </w:rPr>
+        <w:t>palette:</w:t>
+      </w:r>
+      <w:r>
+        <w:rPr>
+          <w:rFonts w:ascii="Consolas" w:eastAsia="Times New Roman" w:hAnsi="Consolas" w:cs="Times New Roman"/>
+          <w:color w:val="CCCCCC"/>
+          <w:kern w:val="0"/>
+          <w:sz w:val="21"/>
+          <w:szCs w:val="21"/>
+          <w:lang w:eastAsia="en-VG"/>
+          <w14:ligatures w14:val="none"/>
+        </w:rPr>
+        <w:t xml:space="preserve"> {</w:t>
+      </w:r>
+    </w:p>
+    <w:p>
+      <w:pPr>
+        <w:shd w:val="clear" w:color="auto" w:fill="1F1F1F"/>
+        <w:spacing w:after="0" w:line="285" w:lineRule="atLeast"/>
+        <w:ind w:left="720"/>
+        <w:rPr>
+          <w:rFonts w:ascii="Consolas" w:eastAsia="Times New Roman" w:hAnsi="Consolas" w:cs="Times New Roman"/>
+          <w:color w:val="CCCCCC"/>
+          <w:kern w:val="0"/>
+          <w:sz w:val="21"/>
+          <w:szCs w:val="21"/>
+          <w:lang w:eastAsia="en-VG"/>
+          <w14:ligatures w14:val="none"/>
+        </w:rPr>
+      </w:pPr>
+      <w:r>
+        <w:rPr>
+          <w:rFonts w:ascii="Consolas" w:eastAsia="Times New Roman" w:hAnsi="Consolas" w:cs="Times New Roman"/>
+          <w:color w:val="CCCCCC"/>
+          <w:kern w:val="0"/>
+          <w:sz w:val="21"/>
+          <w:szCs w:val="21"/>
+          <w:lang w:eastAsia="en-VG"/>
+          <w14:ligatures w14:val="none"/>
+        </w:rPr>
+        <w:t xml:space="preserve">    </w:t>
+      </w:r>
+      <w:r>
+        <w:rPr>
+          <w:rFonts w:ascii="Consolas" w:eastAsia="Times New Roman" w:hAnsi="Consolas" w:cs="Times New Roman"/>
+          <w:color w:val="9CDCFE"/>
+          <w:kern w:val="0"/>
+          <w:sz w:val="21"/>
+          <w:szCs w:val="21"/>
+          <w:lang w:eastAsia="en-VG"/>
+          <w14:ligatures w14:val="none"/>
+        </w:rPr>
+        <w:t>mode</w:t>
+      </w:r>
+      <w:r>
+        <w:rPr>
+          <w:rFonts w:ascii="Consolas" w:eastAsia="Times New Roman" w:hAnsi="Consolas" w:cs="Times New Roman"/>
+          <w:color w:val="CCCCCC"/>
+          <w:kern w:val="0"/>
+          <w:sz w:val="21"/>
+          <w:szCs w:val="21"/>
+          <w:lang w:eastAsia="en-VG"/>
+          <w14:ligatures w14:val="none"/>
+        </w:rPr>
+        <w:t>,</w:t>
+      </w:r>
+    </w:p>
+    <w:p>
+      <w:pPr>
+        <w:shd w:val="clear" w:color="auto" w:fill="1F1F1F"/>
+        <w:spacing w:after="0" w:line="285" w:lineRule="atLeast"/>
+        <w:ind w:left="720"/>
+        <w:rPr>
+          <w:rFonts w:ascii="Consolas" w:eastAsia="Times New Roman" w:hAnsi="Consolas" w:cs="Times New Roman"/>
+          <w:color w:val="CCCCCC"/>
+          <w:kern w:val="0"/>
+          <w:sz w:val="21"/>
+          <w:szCs w:val="21"/>
+          <w:lang w:eastAsia="en-VG"/>
+          <w14:ligatures w14:val="none"/>
+        </w:rPr>
+      </w:pPr>
+      <w:r>
+        <w:rPr>
+          <w:rFonts w:ascii="Consolas" w:eastAsia="Times New Roman" w:hAnsi="Consolas" w:cs="Times New Roman"/>
+          <w:color w:val="CCCCCC"/>
+          <w:kern w:val="0"/>
+          <w:sz w:val="21"/>
+          <w:szCs w:val="21"/>
+          <w:lang w:eastAsia="en-VG"/>
+          <w14:ligatures w14:val="none"/>
+        </w:rPr>
+        <w:t xml:space="preserve">    </w:t>
+      </w:r>
+      <w:proofErr w:type="gramStart"/>
+      <w:r>
+        <w:rPr>
+          <w:rFonts w:ascii="Consolas" w:eastAsia="Times New Roman" w:hAnsi="Consolas" w:cs="Times New Roman"/>
+          <w:color w:val="D4D4D4"/>
+          <w:kern w:val="0"/>
+          <w:sz w:val="21"/>
+          <w:szCs w:val="21"/>
+          <w:lang w:eastAsia="en-VG"/>
+          <w14:ligatures w14:val="none"/>
+        </w:rPr>
+        <w:t>...</w:t>
+      </w:r>
+      <w:r>
+        <w:rPr>
+          <w:rFonts w:ascii="Consolas" w:eastAsia="Times New Roman" w:hAnsi="Consolas" w:cs="Times New Roman"/>
+          <w:color w:val="CCCCCC"/>
+          <w:kern w:val="0"/>
+          <w:sz w:val="21"/>
+          <w:szCs w:val="21"/>
+          <w:lang w:eastAsia="en-VG"/>
+          <w14:ligatures w14:val="none"/>
+        </w:rPr>
+        <w:t>(</w:t>
+      </w:r>
+      <w:proofErr w:type="gramEnd"/>
+      <w:r>
+        <w:rPr>
+          <w:rFonts w:ascii="Consolas" w:eastAsia="Times New Roman" w:hAnsi="Consolas" w:cs="Times New Roman"/>
+          <w:color w:val="9CDCFE"/>
+          <w:kern w:val="0"/>
+          <w:sz w:val="21"/>
+          <w:szCs w:val="21"/>
+          <w:lang w:eastAsia="en-VG"/>
+          <w14:ligatures w14:val="none"/>
+        </w:rPr>
+        <w:t>mode</w:t>
+      </w:r>
+      <w:r>
+        <w:rPr>
+          <w:rFonts w:ascii="Consolas" w:eastAsia="Times New Roman" w:hAnsi="Consolas" w:cs="Times New Roman"/>
+          <w:color w:val="CCCCCC"/>
+          <w:kern w:val="0"/>
+          <w:sz w:val="21"/>
+          <w:szCs w:val="21"/>
+          <w:lang w:eastAsia="en-VG"/>
+          <w14:ligatures w14:val="none"/>
+        </w:rPr>
+        <w:t xml:space="preserve"> </w:t>
+      </w:r>
+      <w:r>
+        <w:rPr>
+          <w:rFonts w:ascii="Consolas" w:eastAsia="Times New Roman" w:hAnsi="Consolas" w:cs="Times New Roman"/>
+          <w:color w:val="D4D4D4"/>
+          <w:kern w:val="0"/>
+          <w:sz w:val="21"/>
+          <w:szCs w:val="21"/>
+          <w:lang w:eastAsia="en-VG"/>
+          <w14:ligatures w14:val="none"/>
+        </w:rPr>
+        <w:t>===</w:t>
+      </w:r>
+      <w:r>
+        <w:rPr>
+          <w:rFonts w:ascii="Consolas" w:eastAsia="Times New Roman" w:hAnsi="Consolas" w:cs="Times New Roman"/>
+          <w:color w:val="CCCCCC"/>
+          <w:kern w:val="0"/>
+          <w:sz w:val="21"/>
+          <w:szCs w:val="21"/>
+          <w:lang w:eastAsia="en-VG"/>
+          <w14:ligatures w14:val="none"/>
+        </w:rPr>
+        <w:t xml:space="preserve"> </w:t>
+      </w:r>
+      <w:r>
+        <w:rPr>
+          <w:rFonts w:ascii="Consolas" w:eastAsia="Times New Roman" w:hAnsi="Consolas" w:cs="Times New Roman"/>
+          <w:color w:val="CE9178"/>
+          <w:kern w:val="0"/>
+          <w:sz w:val="21"/>
+          <w:szCs w:val="21"/>
+          <w:lang w:eastAsia="en-VG"/>
+          <w14:ligatures w14:val="none"/>
+        </w:rPr>
+        <w:t>"light"</w:t>
+      </w:r>
+    </w:p>
+    <w:p>
+      <w:pPr>
+        <w:shd w:val="clear" w:color="auto" w:fill="1F1F1F"/>
+        <w:spacing w:after="0" w:line="285" w:lineRule="atLeast"/>
+        <w:ind w:left="720"/>
+        <w:rPr>
+          <w:rFonts w:ascii="Consolas" w:eastAsia="Times New Roman" w:hAnsi="Consolas" w:cs="Times New Roman"/>
+          <w:color w:val="CCCCCC"/>
+          <w:kern w:val="0"/>
+          <w:sz w:val="21"/>
+          <w:szCs w:val="21"/>
+          <w:lang w:eastAsia="en-VG"/>
+          <w14:ligatures w14:val="none"/>
+        </w:rPr>
+      </w:pPr>
+      <w:r>
+        <w:rPr>
+          <w:rFonts w:ascii="Consolas" w:eastAsia="Times New Roman" w:hAnsi="Consolas" w:cs="Times New Roman"/>
+          <w:color w:val="CCCCCC"/>
+          <w:kern w:val="0"/>
+          <w:sz w:val="21"/>
+          <w:szCs w:val="21"/>
+          <w:lang w:eastAsia="en-VG"/>
+          <w14:ligatures w14:val="none"/>
+        </w:rPr>
+        <w:t xml:space="preserve">      </w:t>
+      </w:r>
+      <w:r>
+        <w:rPr>
+          <w:rFonts w:ascii="Consolas" w:eastAsia="Times New Roman" w:hAnsi="Consolas" w:cs="Times New Roman"/>
+          <w:color w:val="D4D4D4"/>
+          <w:kern w:val="0"/>
+          <w:sz w:val="21"/>
+          <w:szCs w:val="21"/>
+          <w:lang w:eastAsia="en-VG"/>
+          <w14:ligatures w14:val="none"/>
+        </w:rPr>
+        <w:t>?</w:t>
+      </w:r>
+      <w:r>
+        <w:rPr>
+          <w:rFonts w:ascii="Consolas" w:eastAsia="Times New Roman" w:hAnsi="Consolas" w:cs="Times New Roman"/>
+          <w:color w:val="CCCCCC"/>
+          <w:kern w:val="0"/>
+          <w:sz w:val="21"/>
+          <w:szCs w:val="21"/>
+          <w:lang w:eastAsia="en-VG"/>
+          <w14:ligatures w14:val="none"/>
+        </w:rPr>
+        <w:t xml:space="preserve"> {</w:t>
+      </w:r>
+    </w:p>
+    <w:p>
+      <w:pPr>
+        <w:shd w:val="clear" w:color="auto" w:fill="1F1F1F"/>
+        <w:spacing w:after="0" w:line="285" w:lineRule="atLeast"/>
+        <w:ind w:left="720"/>
+        <w:rPr>
+          <w:rFonts w:ascii="Consolas" w:eastAsia="Times New Roman" w:hAnsi="Consolas" w:cs="Times New Roman"/>
+          <w:color w:val="CCCCCC"/>
+          <w:kern w:val="0"/>
+          <w:sz w:val="21"/>
+          <w:szCs w:val="21"/>
+          <w:lang w:eastAsia="en-VG"/>
+          <w14:ligatures w14:val="none"/>
+        </w:rPr>
+      </w:pPr>
+      <w:r>
+        <w:rPr>
+          <w:rFonts w:ascii="Consolas" w:eastAsia="Times New Roman" w:hAnsi="Consolas" w:cs="Times New Roman"/>
+          <w:color w:val="CCCCCC"/>
+          <w:kern w:val="0"/>
+          <w:sz w:val="21"/>
+          <w:szCs w:val="21"/>
+          <w:lang w:eastAsia="en-VG"/>
+          <w14:ligatures w14:val="none"/>
+        </w:rPr>
+        <w:t xml:space="preserve">          </w:t>
+      </w:r>
+      <w:r>
+        <w:rPr>
+          <w:rFonts w:ascii="Consolas" w:eastAsia="Times New Roman" w:hAnsi="Consolas" w:cs="Times New Roman"/>
+          <w:color w:val="6A9955"/>
+          <w:kern w:val="0"/>
+          <w:sz w:val="21"/>
+          <w:szCs w:val="21"/>
+          <w:lang w:eastAsia="en-VG"/>
+          <w14:ligatures w14:val="none"/>
+        </w:rPr>
+        <w:t>// palette values for light mode</w:t>
+      </w:r>
+    </w:p>
+    <w:p>
+      <w:pPr>
+        <w:shd w:val="clear" w:color="auto" w:fill="1F1F1F"/>
+        <w:spacing w:after="0" w:line="285" w:lineRule="atLeast"/>
+        <w:ind w:left="720"/>
+        <w:rPr>
+          <w:rFonts w:ascii="Consolas" w:eastAsia="Times New Roman" w:hAnsi="Consolas" w:cs="Times New Roman"/>
+          <w:color w:val="CCCCCC"/>
+          <w:kern w:val="0"/>
+          <w:sz w:val="21"/>
+          <w:szCs w:val="21"/>
+          <w:lang w:eastAsia="en-VG"/>
+          <w14:ligatures w14:val="none"/>
+        </w:rPr>
+      </w:pPr>
+      <w:r>
+        <w:rPr>
+          <w:rFonts w:ascii="Consolas" w:eastAsia="Times New Roman" w:hAnsi="Consolas" w:cs="Times New Roman"/>
+          <w:color w:val="CCCCCC"/>
+          <w:kern w:val="0"/>
+          <w:sz w:val="21"/>
+          <w:szCs w:val="21"/>
+          <w:lang w:eastAsia="en-VG"/>
+          <w14:ligatures w14:val="none"/>
+        </w:rPr>
+        <w:t>        }</w:t>
+      </w:r>
+    </w:p>
+    <w:p>
+      <w:pPr>
+        <w:shd w:val="clear" w:color="auto" w:fill="1F1F1F"/>
+        <w:spacing w:after="0" w:line="285" w:lineRule="atLeast"/>
+        <w:ind w:left="720"/>
+        <w:rPr>
+          <w:rFonts w:ascii="Consolas" w:eastAsia="Times New Roman" w:hAnsi="Consolas" w:cs="Times New Roman"/>
+          <w:color w:val="CCCCCC"/>
+          <w:kern w:val="0"/>
+          <w:sz w:val="21"/>
+          <w:szCs w:val="21"/>
+          <w:lang w:eastAsia="en-VG"/>
+          <w14:ligatures w14:val="none"/>
+        </w:rPr>
+      </w:pPr>
+      <w:r>
+        <w:rPr>
+          <w:rFonts w:ascii="Consolas" w:eastAsia="Times New Roman" w:hAnsi="Consolas" w:cs="Times New Roman"/>
+          <w:color w:val="CCCCCC"/>
+          <w:kern w:val="0"/>
+          <w:sz w:val="21"/>
+          <w:szCs w:val="21"/>
+          <w:lang w:eastAsia="en-VG"/>
+          <w14:ligatures w14:val="none"/>
+        </w:rPr>
+        <w:t xml:space="preserve">      </w:t>
+      </w:r>
+      <w:r>
+        <w:rPr>
+          <w:rFonts w:ascii="Consolas" w:eastAsia="Times New Roman" w:hAnsi="Consolas" w:cs="Times New Roman"/>
+          <w:color w:val="D4D4D4"/>
+          <w:kern w:val="0"/>
+          <w:sz w:val="21"/>
+          <w:szCs w:val="21"/>
+          <w:lang w:eastAsia="en-VG"/>
+          <w14:ligatures w14:val="none"/>
+        </w:rPr>
+        <w:t>:</w:t>
+      </w:r>
+      <w:r>
+        <w:rPr>
+          <w:rFonts w:ascii="Consolas" w:eastAsia="Times New Roman" w:hAnsi="Consolas" w:cs="Times New Roman"/>
+          <w:color w:val="CCCCCC"/>
+          <w:kern w:val="0"/>
+          <w:sz w:val="21"/>
+          <w:szCs w:val="21"/>
+          <w:lang w:eastAsia="en-VG"/>
+          <w14:ligatures w14:val="none"/>
+        </w:rPr>
+        <w:t xml:space="preserve"> {</w:t>
+      </w:r>
+    </w:p>
+    <w:p>
+      <w:pPr>
+        <w:shd w:val="clear" w:color="auto" w:fill="1F1F1F"/>
+        <w:spacing w:after="0" w:line="285" w:lineRule="atLeast"/>
+        <w:ind w:left="720"/>
+        <w:rPr>
+          <w:rFonts w:ascii="Consolas" w:eastAsia="Times New Roman" w:hAnsi="Consolas" w:cs="Times New Roman"/>
+          <w:color w:val="CCCCCC"/>
+          <w:kern w:val="0"/>
+          <w:sz w:val="21"/>
+          <w:szCs w:val="21"/>
+          <w:lang w:eastAsia="en-VG"/>
+          <w14:ligatures w14:val="none"/>
+        </w:rPr>
+      </w:pPr>
+      <w:r>
+        <w:rPr>
+          <w:rFonts w:ascii="Consolas" w:eastAsia="Times New Roman" w:hAnsi="Consolas" w:cs="Times New Roman"/>
+          <w:color w:val="CCCCCC"/>
+          <w:kern w:val="0"/>
+          <w:sz w:val="21"/>
+          <w:szCs w:val="21"/>
+          <w:lang w:eastAsia="en-VG"/>
+          <w14:ligatures w14:val="none"/>
+        </w:rPr>
+        <w:t xml:space="preserve">          </w:t>
+      </w:r>
+      <w:r>
+        <w:rPr>
+          <w:rFonts w:ascii="Consolas" w:eastAsia="Times New Roman" w:hAnsi="Consolas" w:cs="Times New Roman"/>
+          <w:color w:val="6A9955"/>
+          <w:kern w:val="0"/>
+          <w:sz w:val="21"/>
+          <w:szCs w:val="21"/>
+          <w:lang w:eastAsia="en-VG"/>
+          <w14:ligatures w14:val="none"/>
+        </w:rPr>
+        <w:t>// palette values for dark mode</w:t>
+      </w:r>
+    </w:p>
+    <w:p>
+      <w:pPr>
+        <w:shd w:val="clear" w:color="auto" w:fill="1F1F1F"/>
+        <w:spacing w:after="0" w:line="285" w:lineRule="atLeast"/>
+        <w:ind w:left="720"/>
+        <w:rPr>
+          <w:rFonts w:ascii="Consolas" w:eastAsia="Times New Roman" w:hAnsi="Consolas" w:cs="Times New Roman"/>
+          <w:color w:val="CCCCCC"/>
+          <w:kern w:val="0"/>
+          <w:sz w:val="21"/>
+          <w:szCs w:val="21"/>
+          <w:lang w:eastAsia="en-VG"/>
+          <w14:ligatures w14:val="none"/>
+        </w:rPr>
+      </w:pPr>
+      <w:r>
+        <w:rPr>
+          <w:rFonts w:ascii="Consolas" w:eastAsia="Times New Roman" w:hAnsi="Consolas" w:cs="Times New Roman"/>
+          <w:color w:val="CCCCCC"/>
+          <w:kern w:val="0"/>
+          <w:sz w:val="21"/>
+          <w:szCs w:val="21"/>
+          <w:lang w:eastAsia="en-VG"/>
+          <w14:ligatures w14:val="none"/>
+        </w:rPr>
+        <w:t>        }),</w:t>
+      </w:r>
+    </w:p>
+    <w:p>
+      <w:pPr>
+        <w:shd w:val="clear" w:color="auto" w:fill="1F1F1F"/>
+        <w:spacing w:after="0" w:line="285" w:lineRule="atLeast"/>
+        <w:ind w:left="720"/>
+        <w:rPr>
+          <w:rFonts w:ascii="Consolas" w:eastAsia="Times New Roman" w:hAnsi="Consolas" w:cs="Times New Roman"/>
+          <w:color w:val="CCCCCC"/>
+          <w:kern w:val="0"/>
+          <w:sz w:val="21"/>
+          <w:szCs w:val="21"/>
+          <w:lang w:eastAsia="en-VG"/>
+          <w14:ligatures w14:val="none"/>
+        </w:rPr>
+      </w:pPr>
+      <w:r>
+        <w:rPr>
+          <w:rFonts w:ascii="Consolas" w:eastAsia="Times New Roman" w:hAnsi="Consolas" w:cs="Times New Roman"/>
+          <w:color w:val="CCCCCC"/>
+          <w:kern w:val="0"/>
+          <w:sz w:val="21"/>
+          <w:szCs w:val="21"/>
+          <w:lang w:eastAsia="en-VG"/>
+          <w14:ligatures w14:val="none"/>
+        </w:rPr>
+        <w:t>   },</w:t>
+      </w:r>
+    </w:p>
+    <w:p>
+      <w:pPr>
+        <w:shd w:val="clear" w:color="auto" w:fill="1F1F1F"/>
+        <w:spacing w:after="0" w:line="285" w:lineRule="atLeast"/>
+        <w:ind w:left="720"/>
+        <w:rPr>
+          <w:rFonts w:ascii="Consolas" w:eastAsia="Times New Roman" w:hAnsi="Consolas" w:cs="Times New Roman"/>
+          <w:color w:val="CCCCCC"/>
+          <w:kern w:val="0"/>
+          <w:sz w:val="21"/>
+          <w:szCs w:val="21"/>
+          <w:lang w:eastAsia="en-VG"/>
+          <w14:ligatures w14:val="none"/>
+        </w:rPr>
+      </w:pPr>
+      <w:r>
+        <w:rPr>
+          <w:rFonts w:ascii="Consolas" w:eastAsia="Times New Roman" w:hAnsi="Consolas" w:cs="Times New Roman"/>
+          <w:color w:val="CCCCCC"/>
+          <w:kern w:val="0"/>
+          <w:sz w:val="21"/>
+          <w:szCs w:val="21"/>
+          <w:lang w:eastAsia="en-VG"/>
+          <w14:ligatures w14:val="none"/>
+        </w:rPr>
+        <w:t>}</w:t>
+      </w:r>
+      <w:proofErr w:type="gramStart"/>
+      <w:r>
+        <w:rPr>
+          <w:rFonts w:ascii="Consolas" w:eastAsia="Times New Roman" w:hAnsi="Consolas" w:cs="Times New Roman"/>
+          <w:color w:val="CCCCCC"/>
+          <w:kern w:val="0"/>
+          <w:sz w:val="21"/>
+          <w:szCs w:val="21"/>
+          <w:lang w:eastAsia="en-VG"/>
+          <w14:ligatures w14:val="none"/>
+        </w:rPr>
+        <w:t>);</w:t>
+      </w:r>
+      <w:proofErr w:type="gramEnd"/>
+    </w:p>
+    <w:p>
+      <w:pPr>
+        <w:pStyle w:val="ListParagraph"/>
+        <w:numPr>
+          <w:ilvl w:val="0"/>
+          <w:numId w:val="3"/>
+        </w:numPr>
+        <w:rPr>
+          <w:sz w:val="40"/>
+          <w:szCs w:val="40"/>
+          <w:lang w:val="en-GB"/>
+        </w:rPr>
+      </w:pPr>
+      <w:r>
+        <w:rPr>
+          <w:sz w:val="40"/>
+          <w:szCs w:val="40"/>
+          <w:lang w:val="en-GB"/>
+        </w:rPr>
+        <w:t xml:space="preserve">Use this theme, by </w:t>
+      </w:r>
+      <w:proofErr w:type="gramStart"/>
+      <w:r>
+        <w:rPr>
+          <w:sz w:val="40"/>
+          <w:szCs w:val="40"/>
+          <w:lang w:val="en-GB"/>
+        </w:rPr>
+        <w:t>1)adding</w:t>
+      </w:r>
+      <w:proofErr w:type="gramEnd"/>
+      <w:r>
+        <w:rPr>
+          <w:sz w:val="40"/>
+          <w:szCs w:val="40"/>
+          <w:lang w:val="en-GB"/>
+        </w:rPr>
+        <w:t xml:space="preserve"> </w:t>
+      </w:r>
+      <w:proofErr w:type="spellStart"/>
+      <w:r>
+        <w:rPr>
+          <w:sz w:val="40"/>
+          <w:szCs w:val="40"/>
+          <w:lang w:val="en-GB"/>
+        </w:rPr>
+        <w:t>it’scode</w:t>
+      </w:r>
+      <w:proofErr w:type="spellEnd"/>
+      <w:r>
+        <w:rPr>
+          <w:sz w:val="40"/>
+          <w:szCs w:val="40"/>
+          <w:lang w:val="en-GB"/>
+        </w:rPr>
+        <w:t xml:space="preserve"> 2)wrapping the whole app with theme provider of it’s theme </w:t>
+      </w:r>
+    </w:p>
+    <w:p>
+      <w:pPr>
+        <w:shd w:val="clear" w:color="auto" w:fill="1F1F1F"/>
+        <w:spacing w:after="0" w:line="285" w:lineRule="atLeast"/>
+        <w:ind w:left="720"/>
+        <w:rPr>
+          <w:rFonts w:ascii="Consolas" w:eastAsia="Times New Roman" w:hAnsi="Consolas" w:cs="Times New Roman"/>
+          <w:color w:val="CCCCCC"/>
+          <w:kern w:val="0"/>
+          <w:sz w:val="21"/>
+          <w:szCs w:val="21"/>
+          <w:lang w:eastAsia="en-VG"/>
+          <w14:ligatures w14:val="none"/>
+        </w:rPr>
+      </w:pPr>
+      <w:r>
+        <w:rPr>
+          <w:rFonts w:ascii="Consolas" w:eastAsia="Times New Roman" w:hAnsi="Consolas" w:cs="Times New Roman"/>
+          <w:color w:val="569CD6"/>
+          <w:kern w:val="0"/>
+          <w:sz w:val="21"/>
+          <w:szCs w:val="21"/>
+          <w:lang w:eastAsia="en-VG"/>
+          <w14:ligatures w14:val="none"/>
+        </w:rPr>
+        <w:t>const</w:t>
+      </w:r>
+      <w:r>
+        <w:rPr>
+          <w:rFonts w:ascii="Consolas" w:eastAsia="Times New Roman" w:hAnsi="Consolas" w:cs="Times New Roman"/>
+          <w:color w:val="CCCCCC"/>
+          <w:kern w:val="0"/>
+          <w:sz w:val="21"/>
+          <w:szCs w:val="21"/>
+          <w:lang w:eastAsia="en-VG"/>
+          <w14:ligatures w14:val="none"/>
+        </w:rPr>
+        <w:t xml:space="preserve"> [</w:t>
+      </w:r>
+      <w:r>
+        <w:rPr>
+          <w:rFonts w:ascii="Consolas" w:eastAsia="Times New Roman" w:hAnsi="Consolas" w:cs="Times New Roman"/>
+          <w:color w:val="4FC1FF"/>
+          <w:kern w:val="0"/>
+          <w:sz w:val="21"/>
+          <w:szCs w:val="21"/>
+          <w:lang w:eastAsia="en-VG"/>
+          <w14:ligatures w14:val="none"/>
+        </w:rPr>
+        <w:t>mode</w:t>
+      </w:r>
+      <w:r>
+        <w:rPr>
+          <w:rFonts w:ascii="Consolas" w:eastAsia="Times New Roman" w:hAnsi="Consolas" w:cs="Times New Roman"/>
+          <w:color w:val="CCCCCC"/>
+          <w:kern w:val="0"/>
+          <w:sz w:val="21"/>
+          <w:szCs w:val="21"/>
+          <w:lang w:eastAsia="en-VG"/>
+          <w14:ligatures w14:val="none"/>
+        </w:rPr>
+        <w:t xml:space="preserve">, </w:t>
+      </w:r>
+      <w:proofErr w:type="spellStart"/>
+      <w:r>
+        <w:rPr>
+          <w:rFonts w:ascii="Consolas" w:eastAsia="Times New Roman" w:hAnsi="Consolas" w:cs="Times New Roman"/>
+          <w:color w:val="DCDCAA"/>
+          <w:kern w:val="0"/>
+          <w:sz w:val="21"/>
+          <w:szCs w:val="21"/>
+          <w:lang w:eastAsia="en-VG"/>
+          <w14:ligatures w14:val="none"/>
+        </w:rPr>
+        <w:t>setMode</w:t>
+      </w:r>
+      <w:proofErr w:type="spellEnd"/>
+      <w:r>
+        <w:rPr>
+          <w:rFonts w:ascii="Consolas" w:eastAsia="Times New Roman" w:hAnsi="Consolas" w:cs="Times New Roman"/>
+          <w:color w:val="CCCCCC"/>
+          <w:kern w:val="0"/>
+          <w:sz w:val="21"/>
+          <w:szCs w:val="21"/>
+          <w:lang w:eastAsia="en-VG"/>
+          <w14:ligatures w14:val="none"/>
+        </w:rPr>
+        <w:t xml:space="preserve">] </w:t>
+      </w:r>
+      <w:r>
+        <w:rPr>
+          <w:rFonts w:ascii="Consolas" w:eastAsia="Times New Roman" w:hAnsi="Consolas" w:cs="Times New Roman"/>
+          <w:color w:val="D4D4D4"/>
+          <w:kern w:val="0"/>
+          <w:sz w:val="21"/>
+          <w:szCs w:val="21"/>
+          <w:lang w:eastAsia="en-VG"/>
+          <w14:ligatures w14:val="none"/>
+        </w:rPr>
+        <w:t>=</w:t>
+      </w:r>
+      <w:r>
+        <w:rPr>
+          <w:rFonts w:ascii="Consolas" w:eastAsia="Times New Roman" w:hAnsi="Consolas" w:cs="Times New Roman"/>
+          <w:color w:val="CCCCCC"/>
+          <w:kern w:val="0"/>
+          <w:sz w:val="21"/>
+          <w:szCs w:val="21"/>
+          <w:lang w:eastAsia="en-VG"/>
+          <w14:ligatures w14:val="none"/>
+        </w:rPr>
+        <w:t xml:space="preserve"> </w:t>
+      </w:r>
+      <w:proofErr w:type="spellStart"/>
+      <w:r>
+        <w:rPr>
+          <w:rFonts w:ascii="Consolas" w:eastAsia="Times New Roman" w:hAnsi="Consolas" w:cs="Times New Roman"/>
+          <w:color w:val="4EC9B0"/>
+          <w:kern w:val="0"/>
+          <w:sz w:val="21"/>
+          <w:szCs w:val="21"/>
+          <w:lang w:eastAsia="en-VG"/>
+          <w14:ligatures w14:val="none"/>
+        </w:rPr>
+        <w:t>React</w:t>
+      </w:r>
+      <w:r>
+        <w:rPr>
+          <w:rFonts w:ascii="Consolas" w:eastAsia="Times New Roman" w:hAnsi="Consolas" w:cs="Times New Roman"/>
+          <w:color w:val="CCCCCC"/>
+          <w:kern w:val="0"/>
+          <w:sz w:val="21"/>
+          <w:szCs w:val="21"/>
+          <w:lang w:eastAsia="en-VG"/>
+          <w14:ligatures w14:val="none"/>
+        </w:rPr>
+        <w:t>.</w:t>
+      </w:r>
+      <w:r>
+        <w:rPr>
+          <w:rFonts w:ascii="Consolas" w:eastAsia="Times New Roman" w:hAnsi="Consolas" w:cs="Times New Roman"/>
+          <w:color w:val="DCDCAA"/>
+          <w:kern w:val="0"/>
+          <w:sz w:val="21"/>
+          <w:szCs w:val="21"/>
+          <w:lang w:eastAsia="en-VG"/>
+          <w14:ligatures w14:val="none"/>
+        </w:rPr>
+        <w:t>useState</w:t>
+      </w:r>
+      <w:proofErr w:type="spellEnd"/>
+      <w:r>
+        <w:rPr>
+          <w:rFonts w:ascii="Consolas" w:eastAsia="Times New Roman" w:hAnsi="Consolas" w:cs="Times New Roman"/>
+          <w:color w:val="CCCCCC"/>
+          <w:kern w:val="0"/>
+          <w:sz w:val="21"/>
+          <w:szCs w:val="21"/>
+          <w:lang w:eastAsia="en-VG"/>
+          <w14:ligatures w14:val="none"/>
+        </w:rPr>
+        <w:t>(</w:t>
+      </w:r>
+    </w:p>
+    <w:p>
+      <w:pPr>
+        <w:shd w:val="clear" w:color="auto" w:fill="1F1F1F"/>
+        <w:spacing w:after="0" w:line="285" w:lineRule="atLeast"/>
+        <w:ind w:left="720"/>
+        <w:rPr>
+          <w:rFonts w:ascii="Consolas" w:eastAsia="Times New Roman" w:hAnsi="Consolas" w:cs="Times New Roman"/>
+          <w:color w:val="CCCCCC"/>
+          <w:kern w:val="0"/>
+          <w:sz w:val="21"/>
+          <w:szCs w:val="21"/>
+          <w:lang w:eastAsia="en-VG"/>
+          <w14:ligatures w14:val="none"/>
+        </w:rPr>
+      </w:pPr>
+      <w:r>
+        <w:rPr>
+          <w:rFonts w:ascii="Consolas" w:eastAsia="Times New Roman" w:hAnsi="Consolas" w:cs="Times New Roman"/>
+          <w:color w:val="CCCCCC"/>
+          <w:kern w:val="0"/>
+          <w:sz w:val="21"/>
+          <w:szCs w:val="21"/>
+          <w:lang w:eastAsia="en-VG"/>
+          <w14:ligatures w14:val="none"/>
+        </w:rPr>
+        <w:t xml:space="preserve">    </w:t>
+      </w:r>
+      <w:proofErr w:type="spellStart"/>
+      <w:r>
+        <w:rPr>
+          <w:rFonts w:ascii="Consolas" w:eastAsia="Times New Roman" w:hAnsi="Consolas" w:cs="Times New Roman"/>
+          <w:color w:val="9CDCFE"/>
+          <w:kern w:val="0"/>
+          <w:sz w:val="21"/>
+          <w:szCs w:val="21"/>
+          <w:lang w:eastAsia="en-VG"/>
+          <w14:ligatures w14:val="none"/>
+        </w:rPr>
+        <w:t>localStorage</w:t>
+      </w:r>
+      <w:r>
+        <w:rPr>
+          <w:rFonts w:ascii="Consolas" w:eastAsia="Times New Roman" w:hAnsi="Consolas" w:cs="Times New Roman"/>
+          <w:color w:val="CCCCCC"/>
+          <w:kern w:val="0"/>
+          <w:sz w:val="21"/>
+          <w:szCs w:val="21"/>
+          <w:lang w:eastAsia="en-VG"/>
+          <w14:ligatures w14:val="none"/>
+        </w:rPr>
+        <w:t>.</w:t>
+      </w:r>
+      <w:r>
+        <w:rPr>
+          <w:rFonts w:ascii="Consolas" w:eastAsia="Times New Roman" w:hAnsi="Consolas" w:cs="Times New Roman"/>
+          <w:color w:val="DCDCAA"/>
+          <w:kern w:val="0"/>
+          <w:sz w:val="21"/>
+          <w:szCs w:val="21"/>
+          <w:lang w:eastAsia="en-VG"/>
+          <w14:ligatures w14:val="none"/>
+        </w:rPr>
+        <w:t>getItem</w:t>
+      </w:r>
+      <w:proofErr w:type="spellEnd"/>
+      <w:r>
+        <w:rPr>
+          <w:rFonts w:ascii="Consolas" w:eastAsia="Times New Roman" w:hAnsi="Consolas" w:cs="Times New Roman"/>
+          <w:color w:val="CCCCCC"/>
+          <w:kern w:val="0"/>
+          <w:sz w:val="21"/>
+          <w:szCs w:val="21"/>
+          <w:lang w:eastAsia="en-VG"/>
+          <w14:ligatures w14:val="none"/>
+        </w:rPr>
+        <w:t>(</w:t>
+      </w:r>
+      <w:r>
+        <w:rPr>
+          <w:rFonts w:ascii="Consolas" w:eastAsia="Times New Roman" w:hAnsi="Consolas" w:cs="Times New Roman"/>
+          <w:color w:val="CE9178"/>
+          <w:kern w:val="0"/>
+          <w:sz w:val="21"/>
+          <w:szCs w:val="21"/>
+          <w:lang w:eastAsia="en-VG"/>
+          <w14:ligatures w14:val="none"/>
+        </w:rPr>
+        <w:t>"</w:t>
+      </w:r>
+      <w:proofErr w:type="spellStart"/>
+      <w:r>
+        <w:rPr>
+          <w:rFonts w:ascii="Consolas" w:eastAsia="Times New Roman" w:hAnsi="Consolas" w:cs="Times New Roman"/>
+          <w:color w:val="CE9178"/>
+          <w:kern w:val="0"/>
+          <w:sz w:val="21"/>
+          <w:szCs w:val="21"/>
+          <w:lang w:eastAsia="en-VG"/>
+          <w14:ligatures w14:val="none"/>
+        </w:rPr>
+        <w:t>currentMode</w:t>
+      </w:r>
+      <w:proofErr w:type="spellEnd"/>
+      <w:r>
+        <w:rPr>
+          <w:rFonts w:ascii="Consolas" w:eastAsia="Times New Roman" w:hAnsi="Consolas" w:cs="Times New Roman"/>
+          <w:color w:val="CE9178"/>
+          <w:kern w:val="0"/>
+          <w:sz w:val="21"/>
+          <w:szCs w:val="21"/>
+          <w:lang w:eastAsia="en-VG"/>
+          <w14:ligatures w14:val="none"/>
+        </w:rPr>
+        <w:t>"</w:t>
+      </w:r>
+      <w:r>
+        <w:rPr>
+          <w:rFonts w:ascii="Consolas" w:eastAsia="Times New Roman" w:hAnsi="Consolas" w:cs="Times New Roman"/>
+          <w:color w:val="CCCCCC"/>
+          <w:kern w:val="0"/>
+          <w:sz w:val="21"/>
+          <w:szCs w:val="21"/>
+          <w:lang w:eastAsia="en-VG"/>
+          <w14:ligatures w14:val="none"/>
+        </w:rPr>
+        <w:t xml:space="preserve">) </w:t>
+      </w:r>
+      <w:r>
+        <w:rPr>
+          <w:rFonts w:ascii="Consolas" w:eastAsia="Times New Roman" w:hAnsi="Consolas" w:cs="Times New Roman"/>
+          <w:color w:val="D4D4D4"/>
+          <w:kern w:val="0"/>
+          <w:sz w:val="21"/>
+          <w:szCs w:val="21"/>
+          <w:lang w:eastAsia="en-VG"/>
+          <w14:ligatures w14:val="none"/>
+        </w:rPr>
+        <w:t>||</w:t>
+      </w:r>
+      <w:r>
+        <w:rPr>
+          <w:rFonts w:ascii="Consolas" w:eastAsia="Times New Roman" w:hAnsi="Consolas" w:cs="Times New Roman"/>
+          <w:color w:val="CCCCCC"/>
+          <w:kern w:val="0"/>
+          <w:sz w:val="21"/>
+          <w:szCs w:val="21"/>
+          <w:lang w:eastAsia="en-VG"/>
+          <w14:ligatures w14:val="none"/>
+        </w:rPr>
+        <w:t xml:space="preserve"> </w:t>
+      </w:r>
+      <w:r>
+        <w:rPr>
+          <w:rFonts w:ascii="Consolas" w:eastAsia="Times New Roman" w:hAnsi="Consolas" w:cs="Times New Roman"/>
+          <w:color w:val="CE9178"/>
+          <w:kern w:val="0"/>
+          <w:sz w:val="21"/>
+          <w:szCs w:val="21"/>
+          <w:lang w:eastAsia="en-VG"/>
+          <w14:ligatures w14:val="none"/>
+        </w:rPr>
+        <w:t>"light"</w:t>
+      </w:r>
+    </w:p>
+    <w:p>
+      <w:pPr>
+        <w:shd w:val="clear" w:color="auto" w:fill="1F1F1F"/>
+        <w:spacing w:after="0" w:line="285" w:lineRule="atLeast"/>
+        <w:ind w:left="720"/>
+        <w:rPr>
+          <w:rFonts w:ascii="Consolas" w:eastAsia="Times New Roman" w:hAnsi="Consolas" w:cs="Times New Roman"/>
+          <w:color w:val="CCCCCC"/>
+          <w:kern w:val="0"/>
+          <w:sz w:val="21"/>
+          <w:szCs w:val="21"/>
+          <w:lang w:eastAsia="en-VG"/>
+          <w14:ligatures w14:val="none"/>
+        </w:rPr>
+      </w:pPr>
+      <w:r>
+        <w:rPr>
+          <w:rFonts w:ascii="Consolas" w:eastAsia="Times New Roman" w:hAnsi="Consolas" w:cs="Times New Roman"/>
+          <w:color w:val="CCCCCC"/>
+          <w:kern w:val="0"/>
+          <w:sz w:val="21"/>
+          <w:szCs w:val="21"/>
+          <w:lang w:eastAsia="en-VG"/>
+          <w14:ligatures w14:val="none"/>
+        </w:rPr>
+        <w:t xml:space="preserve">  </w:t>
+      </w:r>
+      <w:proofErr w:type="gramStart"/>
+      <w:r>
+        <w:rPr>
+          <w:rFonts w:ascii="Consolas" w:eastAsia="Times New Roman" w:hAnsi="Consolas" w:cs="Times New Roman"/>
+          <w:color w:val="CCCCCC"/>
+          <w:kern w:val="0"/>
+          <w:sz w:val="21"/>
+          <w:szCs w:val="21"/>
+          <w:lang w:eastAsia="en-VG"/>
+          <w14:ligatures w14:val="none"/>
+        </w:rPr>
+        <w:t>);</w:t>
+      </w:r>
+      <w:proofErr w:type="gramEnd"/>
+    </w:p>
+    <w:p>
+      <w:pPr>
+        <w:shd w:val="clear" w:color="auto" w:fill="1F1F1F"/>
+        <w:spacing w:after="0" w:line="285" w:lineRule="atLeast"/>
+        <w:ind w:left="720"/>
+        <w:rPr>
+          <w:rFonts w:ascii="Consolas" w:eastAsia="Times New Roman" w:hAnsi="Consolas" w:cs="Times New Roman"/>
+          <w:color w:val="CCCCCC"/>
+          <w:kern w:val="0"/>
+          <w:sz w:val="21"/>
+          <w:szCs w:val="21"/>
+          <w:lang w:eastAsia="en-VG"/>
+          <w14:ligatures w14:val="none"/>
+        </w:rPr>
+      </w:pPr>
+      <w:r>
+        <w:rPr>
+          <w:rFonts w:ascii="Consolas" w:eastAsia="Times New Roman" w:hAnsi="Consolas" w:cs="Times New Roman"/>
+          <w:color w:val="CCCCCC"/>
+          <w:kern w:val="0"/>
+          <w:sz w:val="21"/>
+          <w:szCs w:val="21"/>
+          <w:lang w:eastAsia="en-VG"/>
+          <w14:ligatures w14:val="none"/>
+        </w:rPr>
+        <w:t xml:space="preserve">  </w:t>
+      </w:r>
+      <w:r>
+        <w:rPr>
+          <w:rFonts w:ascii="Consolas" w:eastAsia="Times New Roman" w:hAnsi="Consolas" w:cs="Times New Roman"/>
+          <w:color w:val="569CD6"/>
+          <w:kern w:val="0"/>
+          <w:sz w:val="21"/>
+          <w:szCs w:val="21"/>
+          <w:lang w:eastAsia="en-VG"/>
+          <w14:ligatures w14:val="none"/>
+        </w:rPr>
+        <w:t>const</w:t>
+      </w:r>
+      <w:r>
+        <w:rPr>
+          <w:rFonts w:ascii="Consolas" w:eastAsia="Times New Roman" w:hAnsi="Consolas" w:cs="Times New Roman"/>
+          <w:color w:val="CCCCCC"/>
+          <w:kern w:val="0"/>
+          <w:sz w:val="21"/>
+          <w:szCs w:val="21"/>
+          <w:lang w:eastAsia="en-VG"/>
+          <w14:ligatures w14:val="none"/>
+        </w:rPr>
+        <w:t xml:space="preserve"> </w:t>
+      </w:r>
+      <w:r>
+        <w:rPr>
+          <w:rFonts w:ascii="Consolas" w:eastAsia="Times New Roman" w:hAnsi="Consolas" w:cs="Times New Roman"/>
+          <w:color w:val="4FC1FF"/>
+          <w:kern w:val="0"/>
+          <w:sz w:val="21"/>
+          <w:szCs w:val="21"/>
+          <w:lang w:eastAsia="en-VG"/>
+          <w14:ligatures w14:val="none"/>
+        </w:rPr>
+        <w:t>theme</w:t>
+      </w:r>
+      <w:r>
+        <w:rPr>
+          <w:rFonts w:ascii="Consolas" w:eastAsia="Times New Roman" w:hAnsi="Consolas" w:cs="Times New Roman"/>
+          <w:color w:val="CCCCCC"/>
+          <w:kern w:val="0"/>
+          <w:sz w:val="21"/>
+          <w:szCs w:val="21"/>
+          <w:lang w:eastAsia="en-VG"/>
+          <w14:ligatures w14:val="none"/>
+        </w:rPr>
+        <w:t xml:space="preserve"> </w:t>
+      </w:r>
+      <w:r>
+        <w:rPr>
+          <w:rFonts w:ascii="Consolas" w:eastAsia="Times New Roman" w:hAnsi="Consolas" w:cs="Times New Roman"/>
+          <w:color w:val="D4D4D4"/>
+          <w:kern w:val="0"/>
+          <w:sz w:val="21"/>
+          <w:szCs w:val="21"/>
+          <w:lang w:eastAsia="en-VG"/>
+          <w14:ligatures w14:val="none"/>
+        </w:rPr>
+        <w:t>=</w:t>
+      </w:r>
+      <w:r>
+        <w:rPr>
+          <w:rFonts w:ascii="Consolas" w:eastAsia="Times New Roman" w:hAnsi="Consolas" w:cs="Times New Roman"/>
+          <w:color w:val="CCCCCC"/>
+          <w:kern w:val="0"/>
+          <w:sz w:val="21"/>
+          <w:szCs w:val="21"/>
+          <w:lang w:eastAsia="en-VG"/>
+          <w14:ligatures w14:val="none"/>
+        </w:rPr>
+        <w:t xml:space="preserve"> </w:t>
+      </w:r>
+      <w:proofErr w:type="spellStart"/>
+      <w:r>
+        <w:rPr>
+          <w:rFonts w:ascii="Consolas" w:eastAsia="Times New Roman" w:hAnsi="Consolas" w:cs="Times New Roman"/>
+          <w:color w:val="4EC9B0"/>
+          <w:kern w:val="0"/>
+          <w:sz w:val="21"/>
+          <w:szCs w:val="21"/>
+          <w:lang w:eastAsia="en-VG"/>
+          <w14:ligatures w14:val="none"/>
+        </w:rPr>
+        <w:t>React</w:t>
+      </w:r>
+      <w:r>
+        <w:rPr>
+          <w:rFonts w:ascii="Consolas" w:eastAsia="Times New Roman" w:hAnsi="Consolas" w:cs="Times New Roman"/>
+          <w:color w:val="CCCCCC"/>
+          <w:kern w:val="0"/>
+          <w:sz w:val="21"/>
+          <w:szCs w:val="21"/>
+          <w:lang w:eastAsia="en-VG"/>
+          <w14:ligatures w14:val="none"/>
+        </w:rPr>
+        <w:t>.</w:t>
+      </w:r>
+      <w:r>
+        <w:rPr>
+          <w:rFonts w:ascii="Consolas" w:eastAsia="Times New Roman" w:hAnsi="Consolas" w:cs="Times New Roman"/>
+          <w:color w:val="DCDCAA"/>
+          <w:kern w:val="0"/>
+          <w:sz w:val="21"/>
+          <w:szCs w:val="21"/>
+          <w:lang w:eastAsia="en-VG"/>
+          <w14:ligatures w14:val="none"/>
+        </w:rPr>
+        <w:t>useMemo</w:t>
+      </w:r>
+      <w:proofErr w:type="spellEnd"/>
+      <w:r>
+        <w:rPr>
+          <w:rFonts w:ascii="Consolas" w:eastAsia="Times New Roman" w:hAnsi="Consolas" w:cs="Times New Roman"/>
+          <w:color w:val="CCCCCC"/>
+          <w:kern w:val="0"/>
+          <w:sz w:val="21"/>
+          <w:szCs w:val="21"/>
+          <w:lang w:eastAsia="en-VG"/>
+          <w14:ligatures w14:val="none"/>
+        </w:rPr>
+        <w:t xml:space="preserve">(() </w:t>
+      </w:r>
+      <w:r>
+        <w:rPr>
+          <w:rFonts w:ascii="Consolas" w:eastAsia="Times New Roman" w:hAnsi="Consolas" w:cs="Times New Roman"/>
+          <w:color w:val="569CD6"/>
+          <w:kern w:val="0"/>
+          <w:sz w:val="21"/>
+          <w:szCs w:val="21"/>
+          <w:lang w:eastAsia="en-VG"/>
+          <w14:ligatures w14:val="none"/>
+        </w:rPr>
+        <w:t>=&gt;</w:t>
+      </w:r>
+      <w:r>
+        <w:rPr>
+          <w:rFonts w:ascii="Consolas" w:eastAsia="Times New Roman" w:hAnsi="Consolas" w:cs="Times New Roman"/>
+          <w:color w:val="CCCCCC"/>
+          <w:kern w:val="0"/>
+          <w:sz w:val="21"/>
+          <w:szCs w:val="21"/>
+          <w:lang w:eastAsia="en-VG"/>
+          <w14:ligatures w14:val="none"/>
+        </w:rPr>
+        <w:t xml:space="preserve"> </w:t>
+      </w:r>
+      <w:proofErr w:type="spellStart"/>
+      <w:r>
+        <w:rPr>
+          <w:rFonts w:ascii="Consolas" w:eastAsia="Times New Roman" w:hAnsi="Consolas" w:cs="Times New Roman"/>
+          <w:color w:val="DCDCAA"/>
+          <w:kern w:val="0"/>
+          <w:sz w:val="21"/>
+          <w:szCs w:val="21"/>
+          <w:lang w:eastAsia="en-VG"/>
+          <w14:ligatures w14:val="none"/>
+        </w:rPr>
+        <w:t>createTheme</w:t>
+      </w:r>
+      <w:proofErr w:type="spellEnd"/>
+      <w:r>
+        <w:rPr>
+          <w:rFonts w:ascii="Consolas" w:eastAsia="Times New Roman" w:hAnsi="Consolas" w:cs="Times New Roman"/>
+          <w:color w:val="CCCCCC"/>
+          <w:kern w:val="0"/>
+          <w:sz w:val="21"/>
+          <w:szCs w:val="21"/>
+          <w:lang w:eastAsia="en-VG"/>
+          <w14:ligatures w14:val="none"/>
+        </w:rPr>
+        <w:t>(</w:t>
+      </w:r>
+      <w:proofErr w:type="spellStart"/>
+      <w:r>
+        <w:rPr>
+          <w:rFonts w:ascii="Consolas" w:eastAsia="Times New Roman" w:hAnsi="Consolas" w:cs="Times New Roman"/>
+          <w:color w:val="DCDCAA"/>
+          <w:kern w:val="0"/>
+          <w:sz w:val="21"/>
+          <w:szCs w:val="21"/>
+          <w:lang w:eastAsia="en-VG"/>
+          <w14:ligatures w14:val="none"/>
+        </w:rPr>
+        <w:t>getDesignTokens</w:t>
+      </w:r>
+      <w:proofErr w:type="spellEnd"/>
+      <w:r>
+        <w:rPr>
+          <w:rFonts w:ascii="Consolas" w:eastAsia="Times New Roman" w:hAnsi="Consolas" w:cs="Times New Roman"/>
+          <w:color w:val="CCCCCC"/>
+          <w:kern w:val="0"/>
+          <w:sz w:val="21"/>
+          <w:szCs w:val="21"/>
+          <w:lang w:eastAsia="en-VG"/>
+          <w14:ligatures w14:val="none"/>
+        </w:rPr>
+        <w:t>(</w:t>
+      </w:r>
+      <w:r>
+        <w:rPr>
+          <w:rFonts w:ascii="Consolas" w:eastAsia="Times New Roman" w:hAnsi="Consolas" w:cs="Times New Roman"/>
+          <w:color w:val="4FC1FF"/>
+          <w:kern w:val="0"/>
+          <w:sz w:val="21"/>
+          <w:szCs w:val="21"/>
+          <w:lang w:eastAsia="en-VG"/>
+          <w14:ligatures w14:val="none"/>
+        </w:rPr>
+        <w:t>mode</w:t>
+      </w:r>
+      <w:r>
+        <w:rPr>
+          <w:rFonts w:ascii="Consolas" w:eastAsia="Times New Roman" w:hAnsi="Consolas" w:cs="Times New Roman"/>
+          <w:color w:val="CCCCCC"/>
+          <w:kern w:val="0"/>
+          <w:sz w:val="21"/>
+          <w:szCs w:val="21"/>
+          <w:lang w:eastAsia="en-VG"/>
+          <w14:ligatures w14:val="none"/>
+        </w:rPr>
+        <w:t>)), [</w:t>
+      </w:r>
+      <w:r>
+        <w:rPr>
+          <w:rFonts w:ascii="Consolas" w:eastAsia="Times New Roman" w:hAnsi="Consolas" w:cs="Times New Roman"/>
+          <w:color w:val="4FC1FF"/>
+          <w:kern w:val="0"/>
+          <w:sz w:val="21"/>
+          <w:szCs w:val="21"/>
+          <w:lang w:eastAsia="en-VG"/>
+          <w14:ligatures w14:val="none"/>
+        </w:rPr>
+        <w:t>mode</w:t>
+      </w:r>
+      <w:r>
+        <w:rPr>
+          <w:rFonts w:ascii="Consolas" w:eastAsia="Times New Roman" w:hAnsi="Consolas" w:cs="Times New Roman"/>
+          <w:color w:val="CCCCCC"/>
+          <w:kern w:val="0"/>
+          <w:sz w:val="21"/>
+          <w:szCs w:val="21"/>
+          <w:lang w:eastAsia="en-VG"/>
+          <w14:ligatures w14:val="none"/>
+        </w:rPr>
+        <w:t>]</w:t>
+      </w:r>
+      <w:proofErr w:type="gramStart"/>
+      <w:r>
+        <w:rPr>
+          <w:rFonts w:ascii="Consolas" w:eastAsia="Times New Roman" w:hAnsi="Consolas" w:cs="Times New Roman"/>
+          <w:color w:val="CCCCCC"/>
+          <w:kern w:val="0"/>
+          <w:sz w:val="21"/>
+          <w:szCs w:val="21"/>
+          <w:lang w:eastAsia="en-VG"/>
+          <w14:ligatures w14:val="none"/>
+        </w:rPr>
+        <w:t>);</w:t>
+      </w:r>
+      <w:proofErr w:type="gramEnd"/>
+    </w:p>
+    <w:p>
+      <w:pPr>
+        <w:pStyle w:val="ListParagraph"/>
+        <w:ind w:left="1080"/>
+        <w:rPr>
+          <w:sz w:val="40"/>
+          <w:szCs w:val="40"/>
+        </w:rPr>
+      </w:pPr>
+    </w:p>
+    <w:p>
+      <w:pPr>
+        <w:shd w:val="clear" w:color="auto" w:fill="1F1F1F"/>
+        <w:spacing w:after="0" w:line="285" w:lineRule="atLeast"/>
+        <w:rPr>
+          <w:rFonts w:ascii="Consolas" w:eastAsia="Times New Roman" w:hAnsi="Consolas" w:cs="Times New Roman"/>
+          <w:color w:val="CCCCCC"/>
+          <w:kern w:val="0"/>
+          <w:sz w:val="21"/>
+          <w:szCs w:val="21"/>
+          <w:lang w:eastAsia="en-VG"/>
+          <w14:ligatures w14:val="none"/>
+        </w:rPr>
+      </w:pPr>
+      <w:r>
+        <w:rPr>
+          <w:rFonts w:ascii="Consolas" w:eastAsia="Times New Roman" w:hAnsi="Consolas" w:cs="Times New Roman"/>
+          <w:color w:val="808080"/>
+          <w:kern w:val="0"/>
+          <w:sz w:val="21"/>
+          <w:szCs w:val="21"/>
+          <w:lang w:eastAsia="en-VG"/>
+          <w14:ligatures w14:val="none"/>
+        </w:rPr>
+        <w:t>&lt;</w:t>
+      </w:r>
+      <w:proofErr w:type="spellStart"/>
+      <w:r>
+        <w:rPr>
+          <w:rFonts w:ascii="Consolas" w:eastAsia="Times New Roman" w:hAnsi="Consolas" w:cs="Times New Roman"/>
+          <w:color w:val="4EC9B0"/>
+          <w:kern w:val="0"/>
+          <w:sz w:val="21"/>
+          <w:szCs w:val="21"/>
+          <w:lang w:eastAsia="en-VG"/>
+          <w14:ligatures w14:val="none"/>
+        </w:rPr>
+        <w:t>ThemeProvider</w:t>
+      </w:r>
+      <w:proofErr w:type="spellEnd"/>
+      <w:r>
+        <w:rPr>
+          <w:rFonts w:ascii="Consolas" w:eastAsia="Times New Roman" w:hAnsi="Consolas" w:cs="Times New Roman"/>
+          <w:color w:val="CCCCCC"/>
+          <w:kern w:val="0"/>
+          <w:sz w:val="21"/>
+          <w:szCs w:val="21"/>
+          <w:lang w:eastAsia="en-VG"/>
+          <w14:ligatures w14:val="none"/>
+        </w:rPr>
+        <w:t xml:space="preserve"> </w:t>
+      </w:r>
+      <w:r>
+        <w:rPr>
+          <w:rFonts w:ascii="Consolas" w:eastAsia="Times New Roman" w:hAnsi="Consolas" w:cs="Times New Roman"/>
+          <w:color w:val="9CDCFE"/>
+          <w:kern w:val="0"/>
+          <w:sz w:val="21"/>
+          <w:szCs w:val="21"/>
+          <w:lang w:eastAsia="en-VG"/>
+          <w14:ligatures w14:val="none"/>
+        </w:rPr>
+        <w:t>theme</w:t>
+      </w:r>
+      <w:r>
+        <w:rPr>
+          <w:rFonts w:ascii="Consolas" w:eastAsia="Times New Roman" w:hAnsi="Consolas" w:cs="Times New Roman"/>
+          <w:color w:val="D4D4D4"/>
+          <w:kern w:val="0"/>
+          <w:sz w:val="21"/>
+          <w:szCs w:val="21"/>
+          <w:lang w:eastAsia="en-VG"/>
+          <w14:ligatures w14:val="none"/>
+        </w:rPr>
+        <w:t>=</w:t>
+      </w:r>
+      <w:r>
+        <w:rPr>
+          <w:rFonts w:ascii="Consolas" w:eastAsia="Times New Roman" w:hAnsi="Consolas" w:cs="Times New Roman"/>
+          <w:color w:val="569CD6"/>
+          <w:kern w:val="0"/>
+          <w:sz w:val="21"/>
+          <w:szCs w:val="21"/>
+          <w:lang w:eastAsia="en-VG"/>
+          <w14:ligatures w14:val="none"/>
+        </w:rPr>
+        <w:t>{</w:t>
+      </w:r>
+      <w:r>
+        <w:rPr>
+          <w:rFonts w:ascii="Consolas" w:eastAsia="Times New Roman" w:hAnsi="Consolas" w:cs="Times New Roman"/>
+          <w:color w:val="4FC1FF"/>
+          <w:kern w:val="0"/>
+          <w:sz w:val="21"/>
+          <w:szCs w:val="21"/>
+          <w:lang w:eastAsia="en-VG"/>
+          <w14:ligatures w14:val="none"/>
+        </w:rPr>
+        <w:t>theme</w:t>
+      </w:r>
+      <w:r>
+        <w:rPr>
+          <w:rFonts w:ascii="Consolas" w:eastAsia="Times New Roman" w:hAnsi="Consolas" w:cs="Times New Roman"/>
+          <w:color w:val="569CD6"/>
+          <w:kern w:val="0"/>
+          <w:sz w:val="21"/>
+          <w:szCs w:val="21"/>
+          <w:lang w:eastAsia="en-VG"/>
+          <w14:ligatures w14:val="none"/>
+        </w:rPr>
+        <w:t>}</w:t>
+      </w:r>
+      <w:r>
+        <w:rPr>
+          <w:rFonts w:ascii="Consolas" w:eastAsia="Times New Roman" w:hAnsi="Consolas" w:cs="Times New Roman"/>
+          <w:color w:val="808080"/>
+          <w:kern w:val="0"/>
+          <w:sz w:val="21"/>
+          <w:szCs w:val="21"/>
+          <w:lang w:eastAsia="en-VG"/>
+          <w14:ligatures w14:val="none"/>
+        </w:rPr>
+        <w:t>&gt;</w:t>
+      </w:r>
+    </w:p>
+    <w:p>
+      <w:pPr>
+        <w:shd w:val="clear" w:color="auto" w:fill="1F1F1F"/>
+        <w:spacing w:after="0" w:line="285" w:lineRule="atLeast"/>
+        <w:rPr>
+          <w:rFonts w:ascii="Consolas" w:eastAsia="Times New Roman" w:hAnsi="Consolas" w:cs="Times New Roman"/>
+          <w:color w:val="CCCCCC"/>
+          <w:kern w:val="0"/>
+          <w:sz w:val="21"/>
+          <w:szCs w:val="21"/>
+          <w:lang w:eastAsia="en-VG"/>
+          <w14:ligatures w14:val="none"/>
+        </w:rPr>
+      </w:pPr>
+      <w:r>
+        <w:rPr>
+          <w:rFonts w:ascii="Consolas" w:eastAsia="Times New Roman" w:hAnsi="Consolas" w:cs="Times New Roman"/>
+          <w:color w:val="CCCCCC"/>
+          <w:kern w:val="0"/>
+          <w:sz w:val="21"/>
+          <w:szCs w:val="21"/>
+          <w:lang w:eastAsia="en-VG"/>
+          <w14:ligatures w14:val="none"/>
+        </w:rPr>
+        <w:t>      ...</w:t>
+      </w:r>
+    </w:p>
+    <w:p>
+      <w:pPr>
+        <w:shd w:val="clear" w:color="auto" w:fill="1F1F1F"/>
+        <w:spacing w:after="0" w:line="285" w:lineRule="atLeast"/>
+        <w:rPr>
+          <w:rFonts w:ascii="Consolas" w:eastAsia="Times New Roman" w:hAnsi="Consolas" w:cs="Times New Roman"/>
+          <w:color w:val="CCCCCC"/>
+          <w:kern w:val="0"/>
+          <w:sz w:val="21"/>
+          <w:szCs w:val="21"/>
+          <w:lang w:eastAsia="en-VG"/>
+          <w14:ligatures w14:val="none"/>
+        </w:rPr>
+      </w:pPr>
+      <w:r>
+        <w:rPr>
+          <w:rFonts w:ascii="Consolas" w:eastAsia="Times New Roman" w:hAnsi="Consolas" w:cs="Times New Roman"/>
+          <w:color w:val="CCCCCC"/>
+          <w:kern w:val="0"/>
+          <w:sz w:val="21"/>
+          <w:szCs w:val="21"/>
+          <w:lang w:eastAsia="en-VG"/>
+          <w14:ligatures w14:val="none"/>
+        </w:rPr>
+        <w:t xml:space="preserve">    </w:t>
+      </w:r>
+      <w:r>
+        <w:rPr>
+          <w:rFonts w:ascii="Consolas" w:eastAsia="Times New Roman" w:hAnsi="Consolas" w:cs="Times New Roman"/>
+          <w:color w:val="808080"/>
+          <w:kern w:val="0"/>
+          <w:sz w:val="21"/>
+          <w:szCs w:val="21"/>
+          <w:lang w:eastAsia="en-VG"/>
+          <w14:ligatures w14:val="none"/>
+        </w:rPr>
+        <w:t>&lt;/</w:t>
+      </w:r>
+      <w:proofErr w:type="spellStart"/>
+      <w:r>
+        <w:rPr>
+          <w:rFonts w:ascii="Consolas" w:eastAsia="Times New Roman" w:hAnsi="Consolas" w:cs="Times New Roman"/>
+          <w:color w:val="4EC9B0"/>
+          <w:kern w:val="0"/>
+          <w:sz w:val="21"/>
+          <w:szCs w:val="21"/>
+          <w:lang w:eastAsia="en-VG"/>
+          <w14:ligatures w14:val="none"/>
+        </w:rPr>
+        <w:t>ThemeProvider</w:t>
+      </w:r>
+      <w:proofErr w:type="spellEnd"/>
+      <w:r>
+        <w:rPr>
+          <w:rFonts w:ascii="Consolas" w:eastAsia="Times New Roman" w:hAnsi="Consolas" w:cs="Times New Roman"/>
+          <w:color w:val="808080"/>
+          <w:kern w:val="0"/>
+          <w:sz w:val="21"/>
+          <w:szCs w:val="21"/>
+          <w:lang w:eastAsia="en-VG"/>
+          <w14:ligatures w14:val="none"/>
+        </w:rPr>
+        <w:t>&gt;</w:t>
+      </w:r>
+    </w:p>
+    <w:p>
+      <w:pPr>
+        <w:pStyle w:val="ListParagraph"/>
+        <w:ind w:left="1080"/>
+        <w:rPr>
+          <w:sz w:val="40"/>
+          <w:szCs w:val="40"/>
+          <w:lang w:val="en-GB"/>
+        </w:rPr>
+      </w:pPr>
+    </w:p>
+    <w:p>
+      <w:pPr>
+        <w:pStyle w:val="ListParagraph"/>
+        <w:ind w:left="1080"/>
+        <w:rPr>
+          <w:sz w:val="40"/>
+          <w:szCs w:val="40"/>
+          <w:lang w:val="en-GB"/>
+        </w:rPr>
+      </w:pPr>
+    </w:p>
+    <w:p>
+      <w:pPr>
+        <w:pStyle w:val="ListParagraph"/>
+        <w:numPr>
+          <w:ilvl w:val="0"/>
+          <w:numId w:val="1"/>
+        </w:numPr>
+        <w:rPr>
+          <w:sz w:val="40"/>
+          <w:szCs w:val="40"/>
+          <w:lang w:val="en-GB"/>
+        </w:rPr>
+      </w:pPr>
+      <w:r>
+        <w:rPr>
+          <w:sz w:val="40"/>
+          <w:szCs w:val="40"/>
+          <w:lang w:val="en-GB"/>
+        </w:rPr>
+        <w:t>Z</w:t>
+      </w:r>
+    </w:p>
+    <w:p>
+      <w:pPr>
+        <w:pStyle w:val="ListParagraph"/>
+        <w:numPr>
+          <w:ilvl w:val="0"/>
+          <w:numId w:val="1"/>
+        </w:numPr>
+        <w:rPr>
+          <w:sz w:val="40"/>
+          <w:szCs w:val="40"/>
+          <w:lang w:val="en-GB"/>
+        </w:rPr>
+      </w:pPr>
+      <w:r>
+        <w:rPr>
+          <w:sz w:val="40"/>
+          <w:szCs w:val="40"/>
+          <w:lang w:val="en-GB"/>
+        </w:rPr>
+        <w:t>Z</w:t>
+      </w:r>
+    </w:p>
+    <w:p>
+      <w:pPr>
+        <w:pStyle w:val="ListParagraph"/>
+        <w:numPr>
+          <w:ilvl w:val="0"/>
+          <w:numId w:val="1"/>
+        </w:numPr>
+        <w:rPr>
+          <w:sz w:val="40"/>
+          <w:szCs w:val="40"/>
+          <w:lang w:val="en-GB"/>
+        </w:rPr>
+      </w:pPr>
+      <w:r>
+        <w:rPr>
+          <w:sz w:val="40"/>
+          <w:szCs w:val="40"/>
+          <w:lang w:val="en-GB"/>
+        </w:rPr>
+        <w:t>Z</w:t>
+      </w:r>
+    </w:p>
+    <w:p>
+      <w:pPr>
+        <w:pStyle w:val="ListParagraph"/>
+        <w:numPr>
+          <w:ilvl w:val="0"/>
+          <w:numId w:val="1"/>
+        </w:numPr>
+        <w:rPr>
+          <w:sz w:val="40"/>
+          <w:szCs w:val="40"/>
+          <w:lang w:val="en-GB"/>
+        </w:rPr>
+      </w:pPr>
+      <w:r>
+        <w:rPr>
+          <w:sz w:val="40"/>
+          <w:szCs w:val="40"/>
+          <w:lang w:val="en-GB"/>
+        </w:rPr>
+        <w:t>Z</w:t>
+      </w:r>
+    </w:p>
+    <w:p>
+      <w:pPr>
+        <w:pStyle w:val="ListParagraph"/>
+        <w:rPr>
+          <w:sz w:val="40"/>
+          <w:szCs w:val="40"/>
+          <w:lang w:val="en-GB"/>
+        </w:rPr>
+      </w:pPr>
     </w:p>
     <w:sectPr>
       <w:pgSz w:w="11906" w:h="16838"/>
@@ -553,16 +3106,16 @@
 <file path=word/numbering.xml><?xml version="1.0" encoding="utf-8"?>
 <w:numbering xmlns:wpc="http://schemas.microsoft.com/office/word/2010/wordprocessingCanvas" xmlns:cx="http://schemas.microsoft.com/office/drawing/2014/chartex" xmlns:cx1="http://schemas.microsoft.com/office/drawing/2015/9/8/chartex" xmlns:cx2="http://schemas.microsoft.com/office/drawing/2015/10/21/chartex" xmlns:cx3="http://schemas.microsoft.com/office/drawing/2016/5/9/chartex" xmlns:cx4="http://schemas.microsoft.com/office/drawing/2016/5/10/chartex" xmlns:cx5="http://schemas.microsoft.com/office/drawing/2016/5/11/chartex" xmlns:cx6="http://schemas.microsoft.com/office/drawing/2016/5/12/chartex" xmlns:cx7="http://schemas.microsoft.com/office/drawing/2016/5/13/chartex" xmlns:cx8="http://schemas.microsoft.com/office/drawing/2016/5/14/chartex" xmlns:mc="http://schemas.openxmlformats.org/markup-compatibility/2006" xmlns:aink="http://schemas.microsoft.com/office/drawing/2016/ink" xmlns:am3d="http://schemas.microsoft.com/office/drawing/2017/model3d" xmlns:o="urn:schemas-microsoft-com:office:office" xmlns:oel="http://schemas.microsoft.com/office/2019/extlst" xmlns:r="http://schemas.openxmlformats.org/officeDocument/2006/relationships" xmlns:m="http://schemas.openxmlformats.org/officeDocument/2006/math" xmlns:v="urn:schemas-microsoft-com:vml" xmlns:wp14="http://schemas.microsoft.com/office/word/2010/wordprocessingDrawing" xmlns:wp="http://schemas.openxmlformats.org/drawingml/2006/wordprocessingDrawing" xmlns:w10="urn:schemas-microsoft-com:office:word" xmlns:w="http://schemas.openxmlformats.org/wordprocessingml/2006/main" xmlns:w14="http://schemas.microsoft.com/office/word/2010/wordml" xmlns:w15="http://schemas.microsoft.com/office/word/2012/wordml" xmlns:w16cex="http://schemas.microsoft.com/office/word/2018/wordml/cex" xmlns:w16cid="http://schemas.microsoft.com/office/word/2016/wordml/cid" xmlns:w16="http://schemas.microsoft.com/office/word/2018/wordml" xmlns:w16du="http://schemas.microsoft.com/office/word/2023/wordml/word16du" xmlns:w16sdtdh="http://schemas.microsoft.com/office/word/2020/wordml/sdtdatahash" xmlns:w16se="http://schemas.microsoft.com/office/word/2015/wordml/symex" xmlns:wpg="http://schemas.microsoft.com/office/word/2010/wordprocessingGroup" xmlns:wpi="http://schemas.microsoft.com/office/word/2010/wordprocessingInk" xmlns:wne="http://schemas.microsoft.com/office/word/2006/wordml" xmlns:wps="http://schemas.microsoft.com/office/word/2010/wordprocessingShape" mc:Ignorable="w14 w15 w16se w16cid w16 w16cex w16sdtdh w16du wp14">
   <w:abstractNum w:abstractNumId="0" w15:restartNumberingAfterBreak="0">
-    <w:nsid w:val="59857A1C"/>
+    <w:nsid w:val="2D530F04"/>
     <w:multiLevelType w:val="hybridMultilevel"/>
-    <w:tmpl w:val="AA26E29C"/>
-    <w:lvl w:ilvl="0" w:tplc="0C000011">
+    <w:tmpl w:val="4FBAECDA"/>
+    <w:lvl w:ilvl="0" w:tplc="D9D68344">
       <w:start w:val="1"/>
       <w:numFmt w:val="decimal"/>
-      <w:lvlText w:val="%1)"/>
+      <w:lvlText w:val="%1-"/>
       <w:lvlJc w:val="left"/>
       <w:pPr>
-        <w:ind w:left="720" w:hanging="360"/>
+        <w:ind w:left="1080" w:hanging="360"/>
       </w:pPr>
       <w:rPr>
         <w:rFonts w:hint="default"/>
@@ -574,7 +3127,7 @@
       <w:lvlText w:val="%2."/>
       <w:lvlJc w:val="left"/>
       <w:pPr>
-        <w:ind w:left="1440" w:hanging="360"/>
+        <w:ind w:left="1800" w:hanging="360"/>
       </w:pPr>
     </w:lvl>
     <w:lvl w:ilvl="2" w:tplc="0C00001B" w:tentative="1">
@@ -583,7 +3136,7 @@
       <w:lvlText w:val="%3."/>
       <w:lvlJc w:val="right"/>
       <w:pPr>
-        <w:ind w:left="2160" w:hanging="180"/>
+        <w:ind w:left="2520" w:hanging="180"/>
       </w:pPr>
     </w:lvl>
     <w:lvl w:ilvl="3" w:tplc="0C00000F" w:tentative="1">
@@ -592,7 +3145,7 @@
       <w:lvlText w:val="%4."/>
       <w:lvlJc w:val="left"/>
       <w:pPr>
-        <w:ind w:left="2880" w:hanging="360"/>
+        <w:ind w:left="3240" w:hanging="360"/>
       </w:pPr>
     </w:lvl>
     <w:lvl w:ilvl="4" w:tplc="0C000019" w:tentative="1">
@@ -601,7 +3154,7 @@
       <w:lvlText w:val="%5."/>
       <w:lvlJc w:val="left"/>
       <w:pPr>
-        <w:ind w:left="3600" w:hanging="360"/>
+        <w:ind w:left="3960" w:hanging="360"/>
       </w:pPr>
     </w:lvl>
     <w:lvl w:ilvl="5" w:tplc="0C00001B" w:tentative="1">
@@ -610,7 +3163,7 @@
       <w:lvlText w:val="%6."/>
       <w:lvlJc w:val="right"/>
       <w:pPr>
-        <w:ind w:left="4320" w:hanging="180"/>
+        <w:ind w:left="4680" w:hanging="180"/>
       </w:pPr>
     </w:lvl>
     <w:lvl w:ilvl="6" w:tplc="0C00000F" w:tentative="1">
@@ -619,7 +3172,7 @@
       <w:lvlText w:val="%7."/>
       <w:lvlJc w:val="left"/>
       <w:pPr>
-        <w:ind w:left="5040" w:hanging="360"/>
+        <w:ind w:left="5400" w:hanging="360"/>
       </w:pPr>
     </w:lvl>
     <w:lvl w:ilvl="7" w:tplc="0C000019" w:tentative="1">
@@ -628,7 +3181,7 @@
       <w:lvlText w:val="%8."/>
       <w:lvlJc w:val="left"/>
       <w:pPr>
-        <w:ind w:left="5760" w:hanging="360"/>
+        <w:ind w:left="6120" w:hanging="360"/>
       </w:pPr>
     </w:lvl>
     <w:lvl w:ilvl="8" w:tplc="0C00001B" w:tentative="1">
@@ -637,11 +3190,218 @@
       <w:lvlText w:val="%9."/>
       <w:lvlJc w:val="right"/>
       <w:pPr>
+        <w:ind w:left="6840" w:hanging="180"/>
+      </w:pPr>
+    </w:lvl>
+  </w:abstractNum>
+  <w:abstractNum w:abstractNumId="1" w15:restartNumberingAfterBreak="0">
+    <w:nsid w:val="46ED46CB"/>
+    <w:multiLevelType w:val="hybridMultilevel"/>
+    <w:tmpl w:val="234C88CA"/>
+    <w:lvl w:ilvl="0" w:tplc="669023FE">
+      <w:numFmt w:val="bullet"/>
+      <w:lvlText w:val="-"/>
+      <w:lvlJc w:val="left"/>
+      <w:pPr>
+        <w:ind w:left="1080" w:hanging="360"/>
+      </w:pPr>
+      <w:rPr>
+        <w:rFonts w:ascii="Aptos" w:eastAsiaTheme="minorHAnsi" w:hAnsi="Aptos" w:cstheme="minorBidi" w:hint="default"/>
+      </w:rPr>
+    </w:lvl>
+    <w:lvl w:ilvl="1" w:tplc="0C000003" w:tentative="1">
+      <w:start w:val="1"/>
+      <w:numFmt w:val="bullet"/>
+      <w:lvlText w:val="o"/>
+      <w:lvlJc w:val="left"/>
+      <w:pPr>
+        <w:ind w:left="1800" w:hanging="360"/>
+      </w:pPr>
+      <w:rPr>
+        <w:rFonts w:ascii="Courier New" w:hAnsi="Courier New" w:cs="Courier New" w:hint="default"/>
+      </w:rPr>
+    </w:lvl>
+    <w:lvl w:ilvl="2" w:tplc="0C000005" w:tentative="1">
+      <w:start w:val="1"/>
+      <w:numFmt w:val="bullet"/>
+      <w:lvlText w:val=""/>
+      <w:lvlJc w:val="left"/>
+      <w:pPr>
+        <w:ind w:left="2520" w:hanging="360"/>
+      </w:pPr>
+      <w:rPr>
+        <w:rFonts w:ascii="Wingdings" w:hAnsi="Wingdings" w:hint="default"/>
+      </w:rPr>
+    </w:lvl>
+    <w:lvl w:ilvl="3" w:tplc="0C000001" w:tentative="1">
+      <w:start w:val="1"/>
+      <w:numFmt w:val="bullet"/>
+      <w:lvlText w:val=""/>
+      <w:lvlJc w:val="left"/>
+      <w:pPr>
+        <w:ind w:left="3240" w:hanging="360"/>
+      </w:pPr>
+      <w:rPr>
+        <w:rFonts w:ascii="Symbol" w:hAnsi="Symbol" w:hint="default"/>
+      </w:rPr>
+    </w:lvl>
+    <w:lvl w:ilvl="4" w:tplc="0C000003" w:tentative="1">
+      <w:start w:val="1"/>
+      <w:numFmt w:val="bullet"/>
+      <w:lvlText w:val="o"/>
+      <w:lvlJc w:val="left"/>
+      <w:pPr>
+        <w:ind w:left="3960" w:hanging="360"/>
+      </w:pPr>
+      <w:rPr>
+        <w:rFonts w:ascii="Courier New" w:hAnsi="Courier New" w:cs="Courier New" w:hint="default"/>
+      </w:rPr>
+    </w:lvl>
+    <w:lvl w:ilvl="5" w:tplc="0C000005" w:tentative="1">
+      <w:start w:val="1"/>
+      <w:numFmt w:val="bullet"/>
+      <w:lvlText w:val=""/>
+      <w:lvlJc w:val="left"/>
+      <w:pPr>
+        <w:ind w:left="4680" w:hanging="360"/>
+      </w:pPr>
+      <w:rPr>
+        <w:rFonts w:ascii="Wingdings" w:hAnsi="Wingdings" w:hint="default"/>
+      </w:rPr>
+    </w:lvl>
+    <w:lvl w:ilvl="6" w:tplc="0C000001" w:tentative="1">
+      <w:start w:val="1"/>
+      <w:numFmt w:val="bullet"/>
+      <w:lvlText w:val=""/>
+      <w:lvlJc w:val="left"/>
+      <w:pPr>
+        <w:ind w:left="5400" w:hanging="360"/>
+      </w:pPr>
+      <w:rPr>
+        <w:rFonts w:ascii="Symbol" w:hAnsi="Symbol" w:hint="default"/>
+      </w:rPr>
+    </w:lvl>
+    <w:lvl w:ilvl="7" w:tplc="0C000003" w:tentative="1">
+      <w:start w:val="1"/>
+      <w:numFmt w:val="bullet"/>
+      <w:lvlText w:val="o"/>
+      <w:lvlJc w:val="left"/>
+      <w:pPr>
+        <w:ind w:left="6120" w:hanging="360"/>
+      </w:pPr>
+      <w:rPr>
+        <w:rFonts w:ascii="Courier New" w:hAnsi="Courier New" w:cs="Courier New" w:hint="default"/>
+      </w:rPr>
+    </w:lvl>
+    <w:lvl w:ilvl="8" w:tplc="0C000005" w:tentative="1">
+      <w:start w:val="1"/>
+      <w:numFmt w:val="bullet"/>
+      <w:lvlText w:val=""/>
+      <w:lvlJc w:val="left"/>
+      <w:pPr>
+        <w:ind w:left="6840" w:hanging="360"/>
+      </w:pPr>
+      <w:rPr>
+        <w:rFonts w:ascii="Wingdings" w:hAnsi="Wingdings" w:hint="default"/>
+      </w:rPr>
+    </w:lvl>
+  </w:abstractNum>
+  <w:abstractNum w:abstractNumId="2" w15:restartNumberingAfterBreak="0">
+    <w:nsid w:val="59857A1C"/>
+    <w:multiLevelType w:val="hybridMultilevel"/>
+    <w:tmpl w:val="2B828DAA"/>
+    <w:lvl w:ilvl="0" w:tplc="0C000001">
+      <w:start w:val="1"/>
+      <w:numFmt w:val="bullet"/>
+      <w:lvlText w:val=""/>
+      <w:lvlJc w:val="left"/>
+      <w:pPr>
+        <w:ind w:left="720" w:hanging="360"/>
+      </w:pPr>
+      <w:rPr>
+        <w:rFonts w:ascii="Symbol" w:hAnsi="Symbol" w:hint="default"/>
+      </w:rPr>
+    </w:lvl>
+    <w:lvl w:ilvl="1" w:tplc="0C000019">
+      <w:start w:val="1"/>
+      <w:numFmt w:val="lowerLetter"/>
+      <w:lvlText w:val="%2."/>
+      <w:lvlJc w:val="left"/>
+      <w:pPr>
+        <w:ind w:left="1440" w:hanging="360"/>
+      </w:pPr>
+    </w:lvl>
+    <w:lvl w:ilvl="2" w:tplc="0C00001B" w:tentative="1">
+      <w:start w:val="1"/>
+      <w:numFmt w:val="lowerRoman"/>
+      <w:lvlText w:val="%3."/>
+      <w:lvlJc w:val="right"/>
+      <w:pPr>
+        <w:ind w:left="2160" w:hanging="180"/>
+      </w:pPr>
+    </w:lvl>
+    <w:lvl w:ilvl="3" w:tplc="0C00000F" w:tentative="1">
+      <w:start w:val="1"/>
+      <w:numFmt w:val="decimal"/>
+      <w:lvlText w:val="%4."/>
+      <w:lvlJc w:val="left"/>
+      <w:pPr>
+        <w:ind w:left="2880" w:hanging="360"/>
+      </w:pPr>
+    </w:lvl>
+    <w:lvl w:ilvl="4" w:tplc="0C000019" w:tentative="1">
+      <w:start w:val="1"/>
+      <w:numFmt w:val="lowerLetter"/>
+      <w:lvlText w:val="%5."/>
+      <w:lvlJc w:val="left"/>
+      <w:pPr>
+        <w:ind w:left="3600" w:hanging="360"/>
+      </w:pPr>
+    </w:lvl>
+    <w:lvl w:ilvl="5" w:tplc="0C00001B" w:tentative="1">
+      <w:start w:val="1"/>
+      <w:numFmt w:val="lowerRoman"/>
+      <w:lvlText w:val="%6."/>
+      <w:lvlJc w:val="right"/>
+      <w:pPr>
+        <w:ind w:left="4320" w:hanging="180"/>
+      </w:pPr>
+    </w:lvl>
+    <w:lvl w:ilvl="6" w:tplc="0C00000F" w:tentative="1">
+      <w:start w:val="1"/>
+      <w:numFmt w:val="decimal"/>
+      <w:lvlText w:val="%7."/>
+      <w:lvlJc w:val="left"/>
+      <w:pPr>
+        <w:ind w:left="5040" w:hanging="360"/>
+      </w:pPr>
+    </w:lvl>
+    <w:lvl w:ilvl="7" w:tplc="0C000019" w:tentative="1">
+      <w:start w:val="1"/>
+      <w:numFmt w:val="lowerLetter"/>
+      <w:lvlText w:val="%8."/>
+      <w:lvlJc w:val="left"/>
+      <w:pPr>
+        <w:ind w:left="5760" w:hanging="360"/>
+      </w:pPr>
+    </w:lvl>
+    <w:lvl w:ilvl="8" w:tplc="0C00001B" w:tentative="1">
+      <w:start w:val="1"/>
+      <w:numFmt w:val="lowerRoman"/>
+      <w:lvlText w:val="%9."/>
+      <w:lvlJc w:val="right"/>
+      <w:pPr>
         <w:ind w:left="6480" w:hanging="180"/>
       </w:pPr>
     </w:lvl>
   </w:abstractNum>
   <w:num w:numId="1" w16cid:durableId="937257616">
+    <w:abstractNumId w:val="2"/>
+  </w:num>
+  <w:num w:numId="2" w16cid:durableId="1421298487">
+    <w:abstractNumId w:val="1"/>
+  </w:num>
+  <w:num w:numId="3" w16cid:durableId="425619929">
     <w:abstractNumId w:val="0"/>
   </w:num>
 </w:numbering>
@@ -1075,7 +3835,6 @@
     <w:next w:val="Normal"/>
     <w:link w:val="Heading2Char"/>
     <w:uiPriority w:val="9"/>
-    <w:semiHidden/>
     <w:unhideWhenUsed/>
     <w:qFormat/>
     <w:rsid w:val="003D4641"/>
@@ -1291,7 +4050,6 @@
     <w:basedOn w:val="DefaultParagraphFont"/>
     <w:link w:val="Heading2"/>
     <w:uiPriority w:val="9"/>
-    <w:semiHidden/>
     <w:rsid w:val="003D4641"/>
     <w:rPr>
       <w:rFonts w:asciiTheme="majorHAnsi" w:eastAsiaTheme="majorEastAsia" w:hAnsiTheme="majorHAnsi" w:cstheme="majorBidi"/>

</xml_diff>

<commit_message>
finish crud users form
</commit_message>
<xml_diff>
--- a/notes/project_notes.docx
+++ b/notes/project_notes.docx
@@ -16,7 +16,6 @@
         </w:rPr>
       </w:pPr>
       <w:proofErr w:type="spellStart"/>
-      <w:proofErr w:type="gramStart"/>
       <w:r>
         <w:rPr>
           <w:b/>
@@ -27,7 +26,6 @@
         <w:t>jsconfig.json</w:t>
       </w:r>
       <w:proofErr w:type="spellEnd"/>
-      <w:proofErr w:type="gramEnd"/>
       <w:r>
         <w:rPr>
           <w:sz w:val="40"/>
@@ -70,25 +68,7 @@
           <w:szCs w:val="40"/>
           <w:lang w:val="en-GB"/>
         </w:rPr>
-        <w:t xml:space="preserve"> folder </w:t>
-      </w:r>
-      <w:proofErr w:type="gramStart"/>
-      <w:r>
-        <w:rPr>
-          <w:sz w:val="40"/>
-          <w:szCs w:val="40"/>
-          <w:lang w:val="en-GB"/>
-        </w:rPr>
-        <w:t>code, and</w:t>
-      </w:r>
-      <w:proofErr w:type="gramEnd"/>
-      <w:r>
-        <w:rPr>
-          <w:sz w:val="40"/>
-          <w:szCs w:val="40"/>
-          <w:lang w:val="en-GB"/>
-        </w:rPr>
-        <w:t xml:space="preserve"> inform me if there are errors.</w:t>
+        <w:t xml:space="preserve"> folder code, and inform me if there are errors.</w:t>
       </w:r>
     </w:p>
     <w:p>
@@ -192,7 +172,6 @@
         </w:rPr>
         <w:t xml:space="preserve">  </w:t>
       </w:r>
-      <w:proofErr w:type="gramStart"/>
       <w:r>
         <w:rPr>
           <w:rFonts w:ascii="Consolas" w:eastAsia="Times New Roman" w:hAnsi="Consolas" w:cs="Times New Roman"/>
@@ -217,7 +196,6 @@
         </w:rPr>
         <w:t>(</w:t>
       </w:r>
-      <w:proofErr w:type="gramEnd"/>
       <w:r>
         <w:rPr>
           <w:rFonts w:ascii="Consolas" w:eastAsia="Times New Roman" w:hAnsi="Consolas" w:cs="Times New Roman"/>
@@ -456,20 +434,7 @@
           <w:lang w:eastAsia="en-VG"/>
           <w14:ligatures w14:val="none"/>
         </w:rPr>
-        <w:t>sans-</w:t>
-      </w:r>
-      <w:proofErr w:type="gramStart"/>
-      <w:r>
-        <w:rPr>
-          <w:rFonts w:ascii="Consolas" w:eastAsia="Times New Roman" w:hAnsi="Consolas" w:cs="Times New Roman"/>
-          <w:color w:val="CE9178"/>
-          <w:kern w:val="0"/>
-          <w:sz w:val="21"/>
-          <w:szCs w:val="21"/>
-          <w:lang w:eastAsia="en-VG"/>
-          <w14:ligatures w14:val="none"/>
-        </w:rPr>
-        <w:t>serif</w:t>
+        <w:t>sans-serif</w:t>
       </w:r>
       <w:r>
         <w:rPr>
@@ -483,7 +448,6 @@
         </w:rPr>
         <w:t>;</w:t>
       </w:r>
-      <w:proofErr w:type="gramEnd"/>
     </w:p>
     <w:p>
       <w:pPr>
@@ -575,7 +539,6 @@
         <w:t xml:space="preserve">component in </w:t>
       </w:r>
       <w:proofErr w:type="spellStart"/>
-      <w:proofErr w:type="gramStart"/>
       <w:r>
         <w:rPr>
           <w:sz w:val="40"/>
@@ -585,7 +548,6 @@
         <w:t>it’s</w:t>
       </w:r>
       <w:proofErr w:type="spellEnd"/>
-      <w:proofErr w:type="gramEnd"/>
       <w:r>
         <w:rPr>
           <w:sz w:val="40"/>
@@ -744,20 +706,7 @@
           <w:lang w:eastAsia="en-VG"/>
           <w14:ligatures w14:val="none"/>
         </w:rPr>
-        <w:t>"prop-types</w:t>
-      </w:r>
-      <w:proofErr w:type="gramStart"/>
-      <w:r>
-        <w:rPr>
-          <w:rFonts w:ascii="Consolas" w:eastAsia="Times New Roman" w:hAnsi="Consolas" w:cs="Times New Roman"/>
-          <w:color w:val="CE9178"/>
-          <w:kern w:val="0"/>
-          <w:sz w:val="21"/>
-          <w:szCs w:val="21"/>
-          <w:lang w:eastAsia="en-VG"/>
-          <w14:ligatures w14:val="none"/>
-        </w:rPr>
-        <w:t>"</w:t>
+        <w:t>"prop-types"</w:t>
       </w:r>
       <w:r>
         <w:rPr>
@@ -771,7 +720,6 @@
         </w:rPr>
         <w:t>;</w:t>
       </w:r>
-      <w:proofErr w:type="gramEnd"/>
     </w:p>
     <w:p>
       <w:pPr>
@@ -931,7 +879,6 @@
         <w:t xml:space="preserve"> </w:t>
       </w:r>
       <w:proofErr w:type="spellStart"/>
-      <w:proofErr w:type="gramStart"/>
       <w:r>
         <w:rPr>
           <w:rFonts w:ascii="Consolas" w:eastAsia="Times New Roman" w:hAnsi="Consolas" w:cs="Times New Roman"/>
@@ -993,7 +940,6 @@
         <w:t>isRequired</w:t>
       </w:r>
       <w:proofErr w:type="spellEnd"/>
-      <w:proofErr w:type="gramEnd"/>
       <w:r>
         <w:rPr>
           <w:rFonts w:ascii="Consolas" w:eastAsia="Times New Roman" w:hAnsi="Consolas" w:cs="Times New Roman"/>
@@ -1073,7 +1019,6 @@
         <w:t xml:space="preserve"> </w:t>
       </w:r>
       <w:proofErr w:type="spellStart"/>
-      <w:proofErr w:type="gramStart"/>
       <w:r>
         <w:rPr>
           <w:rFonts w:ascii="Consolas" w:eastAsia="Times New Roman" w:hAnsi="Consolas" w:cs="Times New Roman"/>
@@ -1135,7 +1080,6 @@
         <w:t>isRequired</w:t>
       </w:r>
       <w:proofErr w:type="spellEnd"/>
-      <w:proofErr w:type="gramEnd"/>
       <w:r>
         <w:rPr>
           <w:rFonts w:ascii="Consolas" w:eastAsia="Times New Roman" w:hAnsi="Consolas" w:cs="Times New Roman"/>
@@ -1164,7 +1108,6 @@
           <w14:ligatures w14:val="none"/>
         </w:rPr>
       </w:pPr>
-      <w:proofErr w:type="gramStart"/>
       <w:r>
         <w:rPr>
           <w:rFonts w:ascii="Consolas" w:eastAsia="Times New Roman" w:hAnsi="Consolas" w:cs="Times New Roman"/>
@@ -1177,7 +1120,6 @@
         </w:rPr>
         <w:t>};</w:t>
       </w:r>
-      <w:proofErr w:type="gramEnd"/>
     </w:p>
     <w:p>
       <w:pPr>
@@ -1633,7 +1575,6 @@
         </w:rPr>
         <w:t xml:space="preserve">    </w:t>
       </w:r>
-      <w:proofErr w:type="gramStart"/>
       <w:r>
         <w:rPr>
           <w:rFonts w:ascii="Consolas" w:eastAsia="Times New Roman" w:hAnsi="Consolas" w:cs="Times New Roman"/>
@@ -1658,7 +1599,6 @@
         </w:rPr>
         <w:t>(</w:t>
       </w:r>
-      <w:proofErr w:type="gramEnd"/>
       <w:r>
         <w:rPr>
           <w:rFonts w:ascii="Consolas" w:eastAsia="Times New Roman" w:hAnsi="Consolas" w:cs="Times New Roman"/>
@@ -2013,22 +1953,8 @@
           <w:lang w:eastAsia="en-VG"/>
           <w14:ligatures w14:val="none"/>
         </w:rPr>
-        <w:t>}</w:t>
-      </w:r>
-      <w:proofErr w:type="gramStart"/>
-      <w:r>
-        <w:rPr>
-          <w:rFonts w:ascii="Consolas" w:eastAsia="Times New Roman" w:hAnsi="Consolas" w:cs="Times New Roman"/>
-          <w:color w:val="CCCCCC"/>
-          <w:kern w:val="0"/>
-          <w:sz w:val="21"/>
-          <w:szCs w:val="21"/>
-          <w:lang w:eastAsia="en-VG"/>
-          <w14:ligatures w14:val="none"/>
-        </w:rPr>
-        <w:t>);</w:t>
-      </w:r>
-      <w:proofErr w:type="gramEnd"/>
+        <w:t>});</w:t>
+      </w:r>
     </w:p>
     <w:p>
       <w:pPr>
@@ -2049,25 +1975,7 @@
           <w:szCs w:val="40"/>
           <w:lang w:val="en-GB"/>
         </w:rPr>
-        <w:t xml:space="preserve">Use this theme, by </w:t>
-      </w:r>
-      <w:proofErr w:type="gramStart"/>
-      <w:r>
-        <w:rPr>
-          <w:sz w:val="40"/>
-          <w:szCs w:val="40"/>
-          <w:lang w:val="en-GB"/>
-        </w:rPr>
-        <w:t>1)adding</w:t>
-      </w:r>
-      <w:proofErr w:type="gramEnd"/>
-      <w:r>
-        <w:rPr>
-          <w:sz w:val="40"/>
-          <w:szCs w:val="40"/>
-          <w:lang w:val="en-GB"/>
-        </w:rPr>
-        <w:t xml:space="preserve"> </w:t>
+        <w:t xml:space="preserve">Use this theme, by 1)adding </w:t>
       </w:r>
       <w:proofErr w:type="spellStart"/>
       <w:r>
@@ -2441,22 +2349,8 @@
           <w:lang w:eastAsia="en-VG"/>
           <w14:ligatures w14:val="none"/>
         </w:rPr>
-        <w:t xml:space="preserve">  </w:t>
-      </w:r>
-      <w:proofErr w:type="gramStart"/>
-      <w:r>
-        <w:rPr>
-          <w:rFonts w:ascii="Consolas" w:eastAsia="Times New Roman" w:hAnsi="Consolas" w:cs="Times New Roman"/>
-          <w:color w:val="CCCCCC"/>
-          <w:kern w:val="0"/>
-          <w:sz w:val="21"/>
-          <w:szCs w:val="21"/>
-          <w:lang w:eastAsia="en-VG"/>
-          <w14:ligatures w14:val="none"/>
-        </w:rPr>
-        <w:t>);</w:t>
-      </w:r>
-      <w:proofErr w:type="gramEnd"/>
+        <w:t>  );</w:t>
+      </w:r>
     </w:p>
     <w:p>
       <w:pPr>
@@ -2729,22 +2623,8 @@
           <w:lang w:eastAsia="en-VG"/>
           <w14:ligatures w14:val="none"/>
         </w:rPr>
-        <w:t>]</w:t>
-      </w:r>
-      <w:proofErr w:type="gramStart"/>
-      <w:r>
-        <w:rPr>
-          <w:rFonts w:ascii="Consolas" w:eastAsia="Times New Roman" w:hAnsi="Consolas" w:cs="Times New Roman"/>
-          <w:color w:val="CCCCCC"/>
-          <w:kern w:val="0"/>
-          <w:sz w:val="21"/>
-          <w:szCs w:val="21"/>
-          <w:lang w:eastAsia="en-VG"/>
-          <w14:ligatures w14:val="none"/>
-        </w:rPr>
-        <w:t>);</w:t>
-      </w:r>
-      <w:proofErr w:type="gramEnd"/>
+        <w:t>]);</w:t>
+      </w:r>
     </w:p>
     <w:p>
       <w:pPr>
@@ -3014,25 +2894,7 @@
           <w:szCs w:val="40"/>
           <w:lang w:val="en-GB"/>
         </w:rPr>
-        <w:t xml:space="preserve">(ctrl + </w:t>
-      </w:r>
-      <w:proofErr w:type="gramStart"/>
-      <w:r>
-        <w:rPr>
-          <w:sz w:val="40"/>
-          <w:szCs w:val="40"/>
-          <w:lang w:val="en-GB"/>
-        </w:rPr>
-        <w:t>space)=</w:t>
-      </w:r>
-      <w:proofErr w:type="gramEnd"/>
-      <w:r>
-        <w:rPr>
-          <w:sz w:val="40"/>
-          <w:szCs w:val="40"/>
-          <w:lang w:val="en-GB"/>
-        </w:rPr>
-        <w:t>&gt; Recommend (text - property - …)</w:t>
+        <w:t>(ctrl + space)=&gt; Recommend (text - property - …)</w:t>
       </w:r>
     </w:p>
     <w:p>
@@ -3105,16 +2967,7 @@
           <w:lang w:val="en-GB"/>
         </w:rPr>
         <w:lastRenderedPageBreak/>
-        <w:t xml:space="preserve">*** If I want to align an element in </w:t>
-      </w:r>
-      <w:proofErr w:type="gramStart"/>
-      <w:r>
-        <w:rPr>
-          <w:sz w:val="40"/>
-          <w:szCs w:val="40"/>
-          <w:lang w:val="en-GB"/>
-        </w:rPr>
-        <w:t xml:space="preserve">the  </w:t>
+        <w:t xml:space="preserve">*** If I want to align an element in the  </w:t>
       </w:r>
       <w:proofErr w:type="spellStart"/>
       <w:r>
@@ -3126,14 +2979,31 @@
         <w:t>center</w:t>
       </w:r>
       <w:proofErr w:type="spellEnd"/>
-      <w:proofErr w:type="gramEnd"/>
-      <w:r>
-        <w:rPr>
-          <w:sz w:val="40"/>
-          <w:szCs w:val="40"/>
-          <w:lang w:val="en-GB"/>
-        </w:rPr>
-        <w:t xml:space="preserve"> of it’s parent (by giving styles to the [child] itself not to </w:t>
+      <w:r>
+        <w:rPr>
+          <w:sz w:val="40"/>
+          <w:szCs w:val="40"/>
+          <w:lang w:val="en-GB"/>
+        </w:rPr>
+        <w:t xml:space="preserve"> of </w:t>
+      </w:r>
+      <w:proofErr w:type="spellStart"/>
+      <w:r>
+        <w:rPr>
+          <w:sz w:val="40"/>
+          <w:szCs w:val="40"/>
+          <w:lang w:val="en-GB"/>
+        </w:rPr>
+        <w:t>it’s</w:t>
+      </w:r>
+      <w:proofErr w:type="spellEnd"/>
+      <w:r>
+        <w:rPr>
+          <w:sz w:val="40"/>
+          <w:szCs w:val="40"/>
+          <w:lang w:val="en-GB"/>
+        </w:rPr>
+        <w:t xml:space="preserve"> parent (by giving styles to the [child] itself not to </w:t>
       </w:r>
       <w:proofErr w:type="spellStart"/>
       <w:r>
@@ -3273,7 +3143,6 @@
         </w:rPr>
         <w:t xml:space="preserve">: </w:t>
       </w:r>
-      <w:proofErr w:type="gramStart"/>
       <w:r>
         <w:rPr>
           <w:rFonts w:ascii="Consolas" w:eastAsia="Times New Roman" w:hAnsi="Consolas" w:cs="Times New Roman"/>
@@ -3298,7 +3167,6 @@
         </w:rPr>
         <w:t>;</w:t>
       </w:r>
-      <w:proofErr w:type="gramEnd"/>
     </w:p>
     <w:p>
       <w:pPr>
@@ -3407,7 +3275,6 @@
         </w:rPr>
         <w:t xml:space="preserve">: </w:t>
       </w:r>
-      <w:proofErr w:type="gramStart"/>
       <w:r>
         <w:rPr>
           <w:rFonts w:ascii="Consolas" w:eastAsia="Times New Roman" w:hAnsi="Consolas" w:cs="Times New Roman"/>
@@ -3432,7 +3299,6 @@
         </w:rPr>
         <w:t>;</w:t>
       </w:r>
-      <w:proofErr w:type="gramEnd"/>
     </w:p>
     <w:p>
       <w:pPr>
@@ -3485,7 +3351,6 @@
         </w:rPr>
         <w:t xml:space="preserve">: </w:t>
       </w:r>
-      <w:proofErr w:type="gramStart"/>
       <w:r>
         <w:rPr>
           <w:rFonts w:ascii="Consolas" w:eastAsia="Times New Roman" w:hAnsi="Consolas" w:cs="Times New Roman"/>
@@ -3510,7 +3375,6 @@
         </w:rPr>
         <w:t>;</w:t>
       </w:r>
-      <w:proofErr w:type="gramEnd"/>
     </w:p>
     <w:p>
       <w:pPr>
@@ -3619,7 +3483,6 @@
         </w:rPr>
         <w:t xml:space="preserve">: </w:t>
       </w:r>
-      <w:proofErr w:type="gramStart"/>
       <w:r>
         <w:rPr>
           <w:rFonts w:ascii="Consolas" w:eastAsia="Times New Roman" w:hAnsi="Consolas" w:cs="Times New Roman"/>
@@ -3644,7 +3507,6 @@
         </w:rPr>
         <w:t>;</w:t>
       </w:r>
-      <w:proofErr w:type="gramEnd"/>
     </w:p>
     <w:p>
       <w:pPr>
@@ -3697,7 +3559,6 @@
         </w:rPr>
         <w:t xml:space="preserve">: </w:t>
       </w:r>
-      <w:proofErr w:type="gramStart"/>
       <w:r>
         <w:rPr>
           <w:rFonts w:ascii="Consolas" w:eastAsia="Times New Roman" w:hAnsi="Consolas" w:cs="Times New Roman"/>
@@ -3722,7 +3583,6 @@
         </w:rPr>
         <w:t>;</w:t>
       </w:r>
-      <w:proofErr w:type="gramEnd"/>
     </w:p>
     <w:p>
       <w:pPr>
@@ -3927,20 +3787,7 @@
           <w:lang w:eastAsia="en-VG"/>
           <w14:ligatures w14:val="none"/>
         </w:rPr>
-        <w:t xml:space="preserve"> </w:t>
-      </w:r>
-      <w:proofErr w:type="gramStart"/>
-      <w:r>
-        <w:rPr>
-          <w:rFonts w:ascii="Consolas" w:eastAsia="Times New Roman" w:hAnsi="Consolas" w:cs="Times New Roman"/>
-          <w:color w:val="CCCCCC"/>
-          <w:kern w:val="0"/>
-          <w:sz w:val="21"/>
-          <w:szCs w:val="21"/>
-          <w:lang w:eastAsia="en-VG"/>
-          <w14:ligatures w14:val="none"/>
-        </w:rPr>
-        <w:t xml:space="preserve">{ </w:t>
+        <w:t xml:space="preserve"> { </w:t>
       </w:r>
       <w:r>
         <w:rPr>
@@ -3954,7 +3801,6 @@
         </w:rPr>
         <w:t>grey</w:t>
       </w:r>
-      <w:proofErr w:type="gramEnd"/>
       <w:r>
         <w:rPr>
           <w:rFonts w:ascii="Consolas" w:eastAsia="Times New Roman" w:hAnsi="Consolas" w:cs="Times New Roman"/>
@@ -4111,7 +3957,6 @@
         <w:t>sx</w:t>
       </w:r>
       <w:proofErr w:type="spellEnd"/>
-      <w:proofErr w:type="gramStart"/>
       <w:r>
         <w:rPr>
           <w:rFonts w:ascii="Consolas" w:eastAsia="Times New Roman" w:hAnsi="Consolas" w:cs="Times New Roman"/>
@@ -4136,7 +3981,6 @@
         </w:rPr>
         <w:t>{</w:t>
       </w:r>
-      <w:proofErr w:type="gramEnd"/>
       <w:r>
         <w:rPr>
           <w:rFonts w:ascii="Consolas" w:eastAsia="Times New Roman" w:hAnsi="Consolas" w:cs="Times New Roman"/>
@@ -4242,7 +4086,6 @@
         <w:t xml:space="preserve"> </w:t>
       </w:r>
       <w:proofErr w:type="spellStart"/>
-      <w:proofErr w:type="gramStart"/>
       <w:r>
         <w:rPr>
           <w:rFonts w:ascii="Consolas" w:eastAsia="Times New Roman" w:hAnsi="Consolas" w:cs="Times New Roman"/>
@@ -4280,7 +4123,6 @@
         <w:t>pathname</w:t>
       </w:r>
       <w:proofErr w:type="spellEnd"/>
-      <w:proofErr w:type="gramEnd"/>
       <w:r>
         <w:rPr>
           <w:rFonts w:ascii="Consolas" w:eastAsia="Times New Roman" w:hAnsi="Consolas" w:cs="Times New Roman"/>
@@ -4383,7 +4225,6 @@
         <w:t xml:space="preserve">? </w:t>
       </w:r>
       <w:proofErr w:type="spellStart"/>
-      <w:proofErr w:type="gramStart"/>
       <w:r>
         <w:rPr>
           <w:rFonts w:ascii="Consolas" w:eastAsia="Times New Roman" w:hAnsi="Consolas" w:cs="Times New Roman"/>
@@ -4420,7 +4261,6 @@
         </w:rPr>
         <w:t>palette</w:t>
       </w:r>
-      <w:proofErr w:type="gramEnd"/>
       <w:r>
         <w:rPr>
           <w:rFonts w:ascii="Consolas" w:eastAsia="Times New Roman" w:hAnsi="Consolas" w:cs="Times New Roman"/>
@@ -4733,8 +4573,128 @@
           <w:szCs w:val="40"/>
           <w:lang w:val="en-GB"/>
         </w:rPr>
-        <w:t>Z</w:t>
-      </w:r>
+        <w:t xml:space="preserve">I can transform text using </w:t>
+      </w:r>
+      <w:proofErr w:type="spellStart"/>
+      <w:r>
+        <w:rPr>
+          <w:sz w:val="40"/>
+          <w:szCs w:val="40"/>
+          <w:lang w:val="en-GB"/>
+        </w:rPr>
+        <w:t>css</w:t>
+      </w:r>
+      <w:proofErr w:type="spellEnd"/>
+      <w:r>
+        <w:rPr>
+          <w:sz w:val="40"/>
+          <w:szCs w:val="40"/>
+          <w:lang w:val="en-GB"/>
+        </w:rPr>
+        <w:t xml:space="preserve"> </w:t>
+      </w:r>
+    </w:p>
+    <w:p>
+      <w:pPr>
+        <w:pStyle w:val="ListParagraph"/>
+        <w:numPr>
+          <w:ilvl w:val="0"/>
+          <w:numId w:val="1"/>
+        </w:numPr>
+        <w:shd w:val="clear" w:color="auto" w:fill="1F1F1F"/>
+        <w:spacing w:after="0" w:line="285" w:lineRule="atLeast"/>
+        <w:rPr>
+          <w:rFonts w:ascii="Consolas" w:eastAsia="Times New Roman" w:hAnsi="Consolas" w:cs="Times New Roman"/>
+          <w:color w:val="CCCCCC"/>
+          <w:kern w:val="0"/>
+          <w:sz w:val="21"/>
+          <w:szCs w:val="21"/>
+          <w:lang w:eastAsia="en-VG"/>
+          <w14:ligatures w14:val="none"/>
+        </w:rPr>
+      </w:pPr>
+      <w:r>
+        <w:rPr>
+          <w:rFonts w:ascii="Consolas" w:eastAsia="Times New Roman" w:hAnsi="Consolas" w:cs="Times New Roman"/>
+          <w:color w:val="9CDCFE"/>
+          <w:kern w:val="0"/>
+          <w:sz w:val="21"/>
+          <w:szCs w:val="21"/>
+          <w:lang w:eastAsia="en-VG"/>
+          <w14:ligatures w14:val="none"/>
+        </w:rPr>
+        <w:t>T</w:t>
+      </w:r>
+      <w:r>
+        <w:rPr>
+          <w:rFonts w:ascii="Consolas" w:eastAsia="Times New Roman" w:hAnsi="Consolas" w:cs="Times New Roman"/>
+          <w:color w:val="9CDCFE"/>
+          <w:kern w:val="0"/>
+          <w:sz w:val="21"/>
+          <w:szCs w:val="21"/>
+          <w:lang w:eastAsia="en-VG"/>
+          <w14:ligatures w14:val="none"/>
+        </w:rPr>
+        <w:t>ext</w:t>
+      </w:r>
+      <w:r>
+        <w:rPr>
+          <w:rFonts w:ascii="Consolas" w:eastAsia="Times New Roman" w:hAnsi="Consolas" w:cs="Times New Roman"/>
+          <w:color w:val="9CDCFE"/>
+          <w:kern w:val="0"/>
+          <w:sz w:val="21"/>
+          <w:szCs w:val="21"/>
+          <w:lang w:eastAsia="en-VG"/>
+          <w14:ligatures w14:val="none"/>
+        </w:rPr>
+        <w:t>-t</w:t>
+      </w:r>
+      <w:r>
+        <w:rPr>
+          <w:rFonts w:ascii="Consolas" w:eastAsia="Times New Roman" w:hAnsi="Consolas" w:cs="Times New Roman"/>
+          <w:color w:val="9CDCFE"/>
+          <w:kern w:val="0"/>
+          <w:sz w:val="21"/>
+          <w:szCs w:val="21"/>
+          <w:lang w:eastAsia="en-VG"/>
+          <w14:ligatures w14:val="none"/>
+        </w:rPr>
+        <w:t>ransform:</w:t>
+      </w:r>
+      <w:r>
+        <w:rPr>
+          <w:rFonts w:ascii="Consolas" w:eastAsia="Times New Roman" w:hAnsi="Consolas" w:cs="Times New Roman"/>
+          <w:color w:val="D4D4D4"/>
+          <w:kern w:val="0"/>
+          <w:sz w:val="21"/>
+          <w:szCs w:val="21"/>
+          <w:lang w:eastAsia="en-VG"/>
+          <w14:ligatures w14:val="none"/>
+        </w:rPr>
+        <w:t xml:space="preserve"> </w:t>
+      </w:r>
+      <w:r>
+        <w:rPr>
+          <w:rFonts w:ascii="Consolas" w:eastAsia="Times New Roman" w:hAnsi="Consolas" w:cs="Times New Roman"/>
+          <w:color w:val="CE9178"/>
+          <w:kern w:val="0"/>
+          <w:sz w:val="21"/>
+          <w:szCs w:val="21"/>
+          <w:lang w:eastAsia="en-VG"/>
+          <w14:ligatures w14:val="none"/>
+        </w:rPr>
+        <w:t>"capitalize"</w:t>
+      </w:r>
+    </w:p>
+    <w:p>
+      <w:pPr>
+        <w:pStyle w:val="ListParagraph"/>
+        <w:rPr>
+          <w:sz w:val="40"/>
+          <w:szCs w:val="40"/>
+          <w:lang w:val="en-GB"/>
+        </w:rPr>
+      </w:pPr>
     </w:p>
     <w:p>
       <w:pPr>
@@ -5851,6 +5811,7 @@
   <w:style w:type="character" w:default="1" w:styleId="DefaultParagraphFont">
     <w:name w:val="Default Paragraph Font"/>
     <w:uiPriority w:val="1"/>
+    <w:semiHidden/>
     <w:unhideWhenUsed/>
   </w:style>
   <w:style w:type="table" w:default="1" w:styleId="TableNormal">

</xml_diff>